<commit_message>
Formulario atencion pacientes e historial clinico
</commit_message>
<xml_diff>
--- a/Poo word consulta oftalmologica.docx
+++ b/Poo word consulta oftalmologica.docx
@@ -117,7 +117,21 @@
         <w:rPr>
           <w:color w:val="000000" w:themeColor="text1"/>
         </w:rPr>
-        <w:t xml:space="preserve">“Consulta oftalmologica” </w:t>
+        <w:t xml:space="preserve">“Consulta </w:t>
+      </w:r>
+      <w:proofErr w:type="spellStart"/>
+      <w:r>
+        <w:rPr>
+          <w:color w:val="000000" w:themeColor="text1"/>
+        </w:rPr>
+        <w:t>oftalmologica</w:t>
+      </w:r>
+      <w:proofErr w:type="spellEnd"/>
+      <w:r>
+        <w:rPr>
+          <w:color w:val="000000" w:themeColor="text1"/>
+        </w:rPr>
+        <w:t xml:space="preserve">” </w:t>
       </w:r>
     </w:p>
     <w:p>
@@ -185,7 +199,37 @@
         <w:rPr>
           <w:color w:val="000000" w:themeColor="text1"/>
         </w:rPr>
-        <w:t xml:space="preserve">                                               Aguilar Rios ,Giussepe Alexander</w:t>
+        <w:t xml:space="preserve">                                               Aguilar </w:t>
+      </w:r>
+      <w:proofErr w:type="spellStart"/>
+      <w:proofErr w:type="gramStart"/>
+      <w:r>
+        <w:rPr>
+          <w:color w:val="000000" w:themeColor="text1"/>
+        </w:rPr>
+        <w:t>Rios</w:t>
+      </w:r>
+      <w:proofErr w:type="spellEnd"/>
+      <w:r>
+        <w:rPr>
+          <w:color w:val="000000" w:themeColor="text1"/>
+        </w:rPr>
+        <w:t xml:space="preserve"> ,</w:t>
+      </w:r>
+      <w:proofErr w:type="spellStart"/>
+      <w:r>
+        <w:rPr>
+          <w:color w:val="000000" w:themeColor="text1"/>
+        </w:rPr>
+        <w:t>Giussepe</w:t>
+      </w:r>
+      <w:proofErr w:type="spellEnd"/>
+      <w:proofErr w:type="gramEnd"/>
+      <w:r>
+        <w:rPr>
+          <w:color w:val="000000" w:themeColor="text1"/>
+        </w:rPr>
+        <w:t xml:space="preserve"> Alexander</w:t>
       </w:r>
     </w:p>
     <w:p>
@@ -382,7 +426,7 @@
     <w:sdt>
       <w:sdtPr>
         <w:rPr>
-          <w:rFonts w:ascii="Arial" w:hAnsi="Arial" w:cs="Arial"/>
+          <w:rFonts w:ascii="Arial" w:eastAsia="Arial" w:hAnsi="Arial" w:cs="Arial"/>
           <w:color w:val="000000" w:themeColor="text1"/>
           <w:sz w:val="22"/>
           <w:szCs w:val="22"/>
@@ -396,7 +440,6 @@
       </w:sdtPr>
       <w:sdtEndPr>
         <w:rPr>
-          <w:rFonts w:eastAsia="Arial"/>
           <w:b/>
           <w:bCs/>
         </w:rPr>
@@ -3413,7 +3456,18 @@
             <w:tcW w:w="3006" w:type="dxa"/>
           </w:tcPr>
           <w:p>
-            <w:r>
+            <w:pPr>
+              <w:jc w:val="center"/>
+              <w:rPr>
+                <w:b/>
+                <w:bCs/>
+              </w:rPr>
+            </w:pPr>
+            <w:r>
+              <w:rPr>
+                <w:b/>
+                <w:bCs/>
+              </w:rPr>
               <w:t>Nombre del Formulario</w:t>
             </w:r>
           </w:p>
@@ -3423,7 +3477,18 @@
             <w:tcW w:w="3006" w:type="dxa"/>
           </w:tcPr>
           <w:p>
-            <w:r>
+            <w:pPr>
+              <w:jc w:val="center"/>
+              <w:rPr>
+                <w:b/>
+                <w:bCs/>
+              </w:rPr>
+            </w:pPr>
+            <w:r>
+              <w:rPr>
+                <w:b/>
+                <w:bCs/>
+              </w:rPr>
               <w:t>Descripción:</w:t>
             </w:r>
           </w:p>
@@ -3433,7 +3498,18 @@
             <w:tcW w:w="3007" w:type="dxa"/>
           </w:tcPr>
           <w:p>
-            <w:r>
+            <w:pPr>
+              <w:jc w:val="center"/>
+              <w:rPr>
+                <w:b/>
+                <w:bCs/>
+              </w:rPr>
+            </w:pPr>
+            <w:r>
+              <w:rPr>
+                <w:b/>
+                <w:bCs/>
+              </w:rPr>
               <w:t>Usuarios:</w:t>
             </w:r>
           </w:p>
@@ -3522,7 +3598,18 @@
             <w:tcW w:w="2254" w:type="dxa"/>
           </w:tcPr>
           <w:p>
-            <w:r>
+            <w:pPr>
+              <w:jc w:val="center"/>
+              <w:rPr>
+                <w:b/>
+                <w:bCs/>
+              </w:rPr>
+            </w:pPr>
+            <w:r>
+              <w:rPr>
+                <w:b/>
+                <w:bCs/>
+              </w:rPr>
               <w:t>Control</w:t>
             </w:r>
           </w:p>
@@ -3532,7 +3619,18 @@
             <w:tcW w:w="2255" w:type="dxa"/>
           </w:tcPr>
           <w:p>
-            <w:r>
+            <w:pPr>
+              <w:jc w:val="center"/>
+              <w:rPr>
+                <w:b/>
+                <w:bCs/>
+              </w:rPr>
+            </w:pPr>
+            <w:r>
+              <w:rPr>
+                <w:b/>
+                <w:bCs/>
+              </w:rPr>
               <w:t>Titulo</w:t>
             </w:r>
           </w:p>
@@ -3542,7 +3640,18 @@
             <w:tcW w:w="2255" w:type="dxa"/>
           </w:tcPr>
           <w:p>
-            <w:r>
+            <w:pPr>
+              <w:jc w:val="center"/>
+              <w:rPr>
+                <w:b/>
+                <w:bCs/>
+              </w:rPr>
+            </w:pPr>
+            <w:r>
+              <w:rPr>
+                <w:b/>
+                <w:bCs/>
+              </w:rPr>
               <w:t>Evento</w:t>
             </w:r>
           </w:p>
@@ -3552,7 +3661,18 @@
             <w:tcW w:w="2255" w:type="dxa"/>
           </w:tcPr>
           <w:p>
-            <w:r>
+            <w:pPr>
+              <w:jc w:val="center"/>
+              <w:rPr>
+                <w:b/>
+                <w:bCs/>
+              </w:rPr>
+            </w:pPr>
+            <w:r>
+              <w:rPr>
+                <w:b/>
+                <w:bCs/>
+              </w:rPr>
               <w:t>Descripción</w:t>
             </w:r>
           </w:p>
@@ -3564,9 +3684,11 @@
             <w:tcW w:w="2254" w:type="dxa"/>
           </w:tcPr>
           <w:p>
+            <w:proofErr w:type="spellStart"/>
             <w:r>
               <w:t>labelAdministrador</w:t>
             </w:r>
+            <w:proofErr w:type="spellEnd"/>
           </w:p>
         </w:tc>
         <w:tc>
@@ -3574,9 +3696,11 @@
             <w:tcW w:w="2255" w:type="dxa"/>
           </w:tcPr>
           <w:p>
+            <w:proofErr w:type="gramStart"/>
             <w:r>
               <w:t>Imagen administrador</w:t>
             </w:r>
+            <w:proofErr w:type="gramEnd"/>
           </w:p>
         </w:tc>
         <w:tc>
@@ -3606,12 +3730,11 @@
             <w:tcW w:w="2254" w:type="dxa"/>
           </w:tcPr>
           <w:p>
-            <w:r>
-              <w:t>label</w:t>
-            </w:r>
-            <w:r>
-              <w:t>Cliente</w:t>
-            </w:r>
+            <w:proofErr w:type="spellStart"/>
+            <w:r>
+              <w:t>labelCliente</w:t>
+            </w:r>
+            <w:proofErr w:type="spellEnd"/>
           </w:p>
         </w:tc>
         <w:tc>
@@ -3620,10 +3743,7 @@
           </w:tcPr>
           <w:p>
             <w:r>
-              <w:t xml:space="preserve">Imagen </w:t>
-            </w:r>
-            <w:r>
-              <w:t>Cliente</w:t>
+              <w:t>Imagen Cliente</w:t>
             </w:r>
           </w:p>
         </w:tc>
@@ -3643,10 +3763,7 @@
           </w:tcPr>
           <w:p>
             <w:r>
-              <w:t xml:space="preserve">Ingresa al formulario con el tipo de usuario </w:t>
-            </w:r>
-            <w:r>
-              <w:t>Cliente</w:t>
+              <w:t>Ingresa al formulario con el tipo de usuario Cliente</w:t>
             </w:r>
           </w:p>
         </w:tc>
@@ -3657,13 +3774,12 @@
             <w:tcW w:w="2254" w:type="dxa"/>
           </w:tcPr>
           <w:p>
+            <w:proofErr w:type="spellStart"/>
             <w:r>
               <w:lastRenderedPageBreak/>
-              <w:t>label</w:t>
-            </w:r>
-            <w:r>
-              <w:t>Doctor</w:t>
-            </w:r>
+              <w:t>labelDoctor</w:t>
+            </w:r>
+            <w:proofErr w:type="spellEnd"/>
           </w:p>
         </w:tc>
         <w:tc>
@@ -3672,10 +3788,7 @@
           </w:tcPr>
           <w:p>
             <w:r>
-              <w:t xml:space="preserve">Imagen </w:t>
-            </w:r>
-            <w:r>
-              <w:t>Doctor</w:t>
+              <w:t>Imagen Doctor</w:t>
             </w:r>
           </w:p>
         </w:tc>
@@ -3700,10 +3813,7 @@
               </w:rPr>
             </w:pPr>
             <w:r>
-              <w:t xml:space="preserve">Ingresa al formulario con el tipo de usuario </w:t>
-            </w:r>
-            <w:r>
-              <w:t>Doctor</w:t>
+              <w:t>Ingresa al formulario con el tipo de usuario Doctor</w:t>
             </w:r>
           </w:p>
         </w:tc>
@@ -3823,12 +3933,17 @@
             <w:pPr>
               <w:widowControl w:val="0"/>
               <w:spacing w:line="240" w:lineRule="auto"/>
-              <w:rPr>
-                <w:color w:val="000000" w:themeColor="text1"/>
-              </w:rPr>
-            </w:pPr>
-            <w:r>
-              <w:rPr>
+              <w:jc w:val="center"/>
+              <w:rPr>
+                <w:b/>
+                <w:bCs/>
+                <w:color w:val="000000" w:themeColor="text1"/>
+              </w:rPr>
+            </w:pPr>
+            <w:r>
+              <w:rPr>
+                <w:b/>
+                <w:bCs/>
                 <w:color w:val="000000" w:themeColor="text1"/>
               </w:rPr>
               <w:t>Nombre del formulario:</w:t>
@@ -3850,12 +3965,17 @@
             <w:pPr>
               <w:widowControl w:val="0"/>
               <w:spacing w:line="240" w:lineRule="auto"/>
-              <w:rPr>
-                <w:color w:val="000000" w:themeColor="text1"/>
-              </w:rPr>
-            </w:pPr>
-            <w:r>
-              <w:rPr>
+              <w:jc w:val="center"/>
+              <w:rPr>
+                <w:b/>
+                <w:bCs/>
+                <w:color w:val="000000" w:themeColor="text1"/>
+              </w:rPr>
+            </w:pPr>
+            <w:r>
+              <w:rPr>
+                <w:b/>
+                <w:bCs/>
                 <w:color w:val="000000" w:themeColor="text1"/>
               </w:rPr>
               <w:t>Descripción:</w:t>
@@ -3877,12 +3997,17 @@
             <w:pPr>
               <w:widowControl w:val="0"/>
               <w:spacing w:line="240" w:lineRule="auto"/>
-              <w:rPr>
-                <w:color w:val="000000" w:themeColor="text1"/>
-              </w:rPr>
-            </w:pPr>
-            <w:r>
-              <w:rPr>
+              <w:jc w:val="center"/>
+              <w:rPr>
+                <w:b/>
+                <w:bCs/>
+                <w:color w:val="000000" w:themeColor="text1"/>
+              </w:rPr>
+            </w:pPr>
+            <w:r>
+              <w:rPr>
+                <w:b/>
+                <w:bCs/>
                 <w:color w:val="000000" w:themeColor="text1"/>
               </w:rPr>
               <w:t>Usuarios:</w:t>
@@ -4065,12 +4190,17 @@
             <w:pPr>
               <w:widowControl w:val="0"/>
               <w:spacing w:line="240" w:lineRule="auto"/>
-              <w:rPr>
-                <w:color w:val="000000" w:themeColor="text1"/>
-              </w:rPr>
-            </w:pPr>
-            <w:r>
-              <w:rPr>
+              <w:jc w:val="center"/>
+              <w:rPr>
+                <w:b/>
+                <w:bCs/>
+                <w:color w:val="000000" w:themeColor="text1"/>
+              </w:rPr>
+            </w:pPr>
+            <w:r>
+              <w:rPr>
+                <w:b/>
+                <w:bCs/>
                 <w:color w:val="000000" w:themeColor="text1"/>
               </w:rPr>
               <w:t>Control</w:t>
@@ -4092,12 +4222,17 @@
             <w:pPr>
               <w:widowControl w:val="0"/>
               <w:spacing w:line="240" w:lineRule="auto"/>
-              <w:rPr>
-                <w:color w:val="000000" w:themeColor="text1"/>
-              </w:rPr>
-            </w:pPr>
-            <w:r>
-              <w:rPr>
+              <w:jc w:val="center"/>
+              <w:rPr>
+                <w:b/>
+                <w:bCs/>
+                <w:color w:val="000000" w:themeColor="text1"/>
+              </w:rPr>
+            </w:pPr>
+            <w:r>
+              <w:rPr>
+                <w:b/>
+                <w:bCs/>
                 <w:color w:val="000000" w:themeColor="text1"/>
               </w:rPr>
               <w:t>Título</w:t>
@@ -4119,12 +4254,17 @@
             <w:pPr>
               <w:widowControl w:val="0"/>
               <w:spacing w:line="240" w:lineRule="auto"/>
-              <w:rPr>
-                <w:color w:val="000000" w:themeColor="text1"/>
-              </w:rPr>
-            </w:pPr>
-            <w:r>
-              <w:rPr>
+              <w:jc w:val="center"/>
+              <w:rPr>
+                <w:b/>
+                <w:bCs/>
+                <w:color w:val="000000" w:themeColor="text1"/>
+              </w:rPr>
+            </w:pPr>
+            <w:r>
+              <w:rPr>
+                <w:b/>
+                <w:bCs/>
                 <w:color w:val="000000" w:themeColor="text1"/>
               </w:rPr>
               <w:t>Evento</w:t>
@@ -4146,12 +4286,17 @@
             <w:pPr>
               <w:widowControl w:val="0"/>
               <w:spacing w:line="240" w:lineRule="auto"/>
-              <w:rPr>
-                <w:color w:val="000000" w:themeColor="text1"/>
-              </w:rPr>
-            </w:pPr>
-            <w:r>
-              <w:rPr>
+              <w:jc w:val="center"/>
+              <w:rPr>
+                <w:b/>
+                <w:bCs/>
+                <w:color w:val="000000" w:themeColor="text1"/>
+              </w:rPr>
+            </w:pPr>
+            <w:r>
+              <w:rPr>
+                <w:b/>
+                <w:bCs/>
                 <w:color w:val="000000" w:themeColor="text1"/>
               </w:rPr>
               <w:t>Descripción</w:t>
@@ -4179,12 +4324,14 @@
                 <w:color w:val="000000" w:themeColor="text1"/>
               </w:rPr>
             </w:pPr>
+            <w:proofErr w:type="spellStart"/>
             <w:r>
               <w:rPr>
                 <w:color w:val="000000" w:themeColor="text1"/>
               </w:rPr>
               <w:t>btn_ingresar</w:t>
             </w:r>
+            <w:proofErr w:type="spellEnd"/>
           </w:p>
         </w:tc>
         <w:tc>
@@ -4289,12 +4436,14 @@
                 <w:color w:val="000000" w:themeColor="text1"/>
               </w:rPr>
             </w:pPr>
+            <w:proofErr w:type="spellStart"/>
             <w:r>
               <w:rPr>
                 <w:color w:val="000000" w:themeColor="text1"/>
               </w:rPr>
               <w:t>btn_crear_cuenta</w:t>
             </w:r>
+            <w:proofErr w:type="spellEnd"/>
           </w:p>
         </w:tc>
         <w:tc>
@@ -4457,12 +4606,17 @@
             <w:pPr>
               <w:widowControl w:val="0"/>
               <w:spacing w:line="240" w:lineRule="auto"/>
-              <w:rPr>
-                <w:color w:val="000000" w:themeColor="text1"/>
-              </w:rPr>
-            </w:pPr>
-            <w:r>
-              <w:rPr>
+              <w:jc w:val="center"/>
+              <w:rPr>
+                <w:b/>
+                <w:bCs/>
+                <w:color w:val="000000" w:themeColor="text1"/>
+              </w:rPr>
+            </w:pPr>
+            <w:r>
+              <w:rPr>
+                <w:b/>
+                <w:bCs/>
                 <w:color w:val="000000" w:themeColor="text1"/>
               </w:rPr>
               <w:t>Nombre del formulario:</w:t>
@@ -4484,12 +4638,17 @@
             <w:pPr>
               <w:widowControl w:val="0"/>
               <w:spacing w:line="240" w:lineRule="auto"/>
-              <w:rPr>
-                <w:color w:val="000000" w:themeColor="text1"/>
-              </w:rPr>
-            </w:pPr>
-            <w:r>
-              <w:rPr>
+              <w:jc w:val="center"/>
+              <w:rPr>
+                <w:b/>
+                <w:bCs/>
+                <w:color w:val="000000" w:themeColor="text1"/>
+              </w:rPr>
+            </w:pPr>
+            <w:r>
+              <w:rPr>
+                <w:b/>
+                <w:bCs/>
                 <w:color w:val="000000" w:themeColor="text1"/>
               </w:rPr>
               <w:t>Descripción:</w:t>
@@ -4511,12 +4670,17 @@
             <w:pPr>
               <w:widowControl w:val="0"/>
               <w:spacing w:line="240" w:lineRule="auto"/>
-              <w:rPr>
-                <w:color w:val="000000" w:themeColor="text1"/>
-              </w:rPr>
-            </w:pPr>
-            <w:r>
-              <w:rPr>
+              <w:jc w:val="center"/>
+              <w:rPr>
+                <w:b/>
+                <w:bCs/>
+                <w:color w:val="000000" w:themeColor="text1"/>
+              </w:rPr>
+            </w:pPr>
+            <w:r>
+              <w:rPr>
+                <w:b/>
+                <w:bCs/>
                 <w:color w:val="000000" w:themeColor="text1"/>
               </w:rPr>
               <w:t>Usuarios:</w:t>
@@ -4670,12 +4834,17 @@
             <w:pPr>
               <w:widowControl w:val="0"/>
               <w:spacing w:line="240" w:lineRule="auto"/>
-              <w:rPr>
-                <w:color w:val="000000" w:themeColor="text1"/>
-              </w:rPr>
-            </w:pPr>
-            <w:r>
-              <w:rPr>
+              <w:jc w:val="center"/>
+              <w:rPr>
+                <w:b/>
+                <w:bCs/>
+                <w:color w:val="000000" w:themeColor="text1"/>
+              </w:rPr>
+            </w:pPr>
+            <w:r>
+              <w:rPr>
+                <w:b/>
+                <w:bCs/>
                 <w:color w:val="000000" w:themeColor="text1"/>
               </w:rPr>
               <w:t>Control</w:t>
@@ -4697,12 +4866,17 @@
             <w:pPr>
               <w:widowControl w:val="0"/>
               <w:spacing w:line="240" w:lineRule="auto"/>
-              <w:rPr>
-                <w:color w:val="000000" w:themeColor="text1"/>
-              </w:rPr>
-            </w:pPr>
-            <w:r>
-              <w:rPr>
+              <w:jc w:val="center"/>
+              <w:rPr>
+                <w:b/>
+                <w:bCs/>
+                <w:color w:val="000000" w:themeColor="text1"/>
+              </w:rPr>
+            </w:pPr>
+            <w:r>
+              <w:rPr>
+                <w:b/>
+                <w:bCs/>
                 <w:color w:val="000000" w:themeColor="text1"/>
               </w:rPr>
               <w:t>Título</w:t>
@@ -4724,12 +4898,17 @@
             <w:pPr>
               <w:widowControl w:val="0"/>
               <w:spacing w:line="240" w:lineRule="auto"/>
-              <w:rPr>
-                <w:color w:val="000000" w:themeColor="text1"/>
-              </w:rPr>
-            </w:pPr>
-            <w:r>
-              <w:rPr>
+              <w:jc w:val="center"/>
+              <w:rPr>
+                <w:b/>
+                <w:bCs/>
+                <w:color w:val="000000" w:themeColor="text1"/>
+              </w:rPr>
+            </w:pPr>
+            <w:r>
+              <w:rPr>
+                <w:b/>
+                <w:bCs/>
                 <w:color w:val="000000" w:themeColor="text1"/>
               </w:rPr>
               <w:t>Evento</w:t>
@@ -4751,12 +4930,17 @@
             <w:pPr>
               <w:widowControl w:val="0"/>
               <w:spacing w:line="240" w:lineRule="auto"/>
-              <w:rPr>
-                <w:color w:val="000000" w:themeColor="text1"/>
-              </w:rPr>
-            </w:pPr>
-            <w:r>
-              <w:rPr>
+              <w:jc w:val="center"/>
+              <w:rPr>
+                <w:b/>
+                <w:bCs/>
+                <w:color w:val="000000" w:themeColor="text1"/>
+              </w:rPr>
+            </w:pPr>
+            <w:r>
+              <w:rPr>
+                <w:b/>
+                <w:bCs/>
                 <w:color w:val="000000" w:themeColor="text1"/>
               </w:rPr>
               <w:t>Descripción</w:t>
@@ -4784,12 +4968,14 @@
                 <w:color w:val="000000" w:themeColor="text1"/>
               </w:rPr>
             </w:pPr>
+            <w:proofErr w:type="spellStart"/>
             <w:r>
               <w:rPr>
                 <w:color w:val="000000" w:themeColor="text1"/>
               </w:rPr>
               <w:t>btn_continuar</w:t>
             </w:r>
+            <w:proofErr w:type="spellEnd"/>
           </w:p>
         </w:tc>
         <w:tc>
@@ -4869,7 +5055,21 @@
               <w:rPr>
                 <w:color w:val="000000" w:themeColor="text1"/>
               </w:rPr>
-              <w:t>Luego de registrarse entra al menu principal</w:t>
+              <w:t xml:space="preserve">Luego de registrarse entra al </w:t>
+            </w:r>
+            <w:proofErr w:type="spellStart"/>
+            <w:r>
+              <w:rPr>
+                <w:color w:val="000000" w:themeColor="text1"/>
+              </w:rPr>
+              <w:t>menu</w:t>
+            </w:r>
+            <w:proofErr w:type="spellEnd"/>
+            <w:r>
+              <w:rPr>
+                <w:color w:val="000000" w:themeColor="text1"/>
+              </w:rPr>
+              <w:t xml:space="preserve"> principal</w:t>
             </w:r>
           </w:p>
         </w:tc>
@@ -4894,12 +5094,14 @@
                 <w:color w:val="000000" w:themeColor="text1"/>
               </w:rPr>
             </w:pPr>
+            <w:proofErr w:type="spellStart"/>
             <w:r>
               <w:rPr>
                 <w:color w:val="000000" w:themeColor="text1"/>
               </w:rPr>
               <w:t>btn_iniciar_sesion</w:t>
             </w:r>
+            <w:proofErr w:type="spellEnd"/>
           </w:p>
         </w:tc>
         <w:tc>
@@ -5029,7 +5231,21 @@
         <w:rPr>
           <w:color w:val="000000" w:themeColor="text1"/>
         </w:rPr>
-        <w:t>Permite registrar citas al cliente buscando al doctor por nombre, apellido o codigo.</w:t>
+        <w:t xml:space="preserve">Permite registrar citas al cliente buscando al doctor por nombre, apellido o </w:t>
+      </w:r>
+      <w:proofErr w:type="spellStart"/>
+      <w:r>
+        <w:rPr>
+          <w:color w:val="000000" w:themeColor="text1"/>
+        </w:rPr>
+        <w:t>codigo</w:t>
+      </w:r>
+      <w:proofErr w:type="spellEnd"/>
+      <w:r>
+        <w:rPr>
+          <w:color w:val="000000" w:themeColor="text1"/>
+        </w:rPr>
+        <w:t>.</w:t>
       </w:r>
     </w:p>
     <w:tbl>
@@ -5069,12 +5285,17 @@
             <w:pPr>
               <w:widowControl w:val="0"/>
               <w:spacing w:line="240" w:lineRule="auto"/>
-              <w:rPr>
-                <w:color w:val="000000" w:themeColor="text1"/>
-              </w:rPr>
-            </w:pPr>
-            <w:r>
-              <w:rPr>
+              <w:jc w:val="center"/>
+              <w:rPr>
+                <w:b/>
+                <w:bCs/>
+                <w:color w:val="000000" w:themeColor="text1"/>
+              </w:rPr>
+            </w:pPr>
+            <w:r>
+              <w:rPr>
+                <w:b/>
+                <w:bCs/>
                 <w:color w:val="000000" w:themeColor="text1"/>
               </w:rPr>
               <w:t>Nombre del formulario:</w:t>
@@ -5096,12 +5317,17 @@
             <w:pPr>
               <w:widowControl w:val="0"/>
               <w:spacing w:line="240" w:lineRule="auto"/>
-              <w:rPr>
-                <w:color w:val="000000" w:themeColor="text1"/>
-              </w:rPr>
-            </w:pPr>
-            <w:r>
-              <w:rPr>
+              <w:jc w:val="center"/>
+              <w:rPr>
+                <w:b/>
+                <w:bCs/>
+                <w:color w:val="000000" w:themeColor="text1"/>
+              </w:rPr>
+            </w:pPr>
+            <w:r>
+              <w:rPr>
+                <w:b/>
+                <w:bCs/>
                 <w:color w:val="000000" w:themeColor="text1"/>
               </w:rPr>
               <w:t>Descripción:</w:t>
@@ -5123,12 +5349,17 @@
             <w:pPr>
               <w:widowControl w:val="0"/>
               <w:spacing w:line="240" w:lineRule="auto"/>
-              <w:rPr>
-                <w:color w:val="000000" w:themeColor="text1"/>
-              </w:rPr>
-            </w:pPr>
-            <w:r>
-              <w:rPr>
+              <w:jc w:val="center"/>
+              <w:rPr>
+                <w:b/>
+                <w:bCs/>
+                <w:color w:val="000000" w:themeColor="text1"/>
+              </w:rPr>
+            </w:pPr>
+            <w:r>
+              <w:rPr>
+                <w:b/>
+                <w:bCs/>
                 <w:color w:val="000000" w:themeColor="text1"/>
               </w:rPr>
               <w:t>Usuarios:</w:t>
@@ -5156,12 +5387,14 @@
                 <w:color w:val="000000" w:themeColor="text1"/>
               </w:rPr>
             </w:pPr>
+            <w:proofErr w:type="spellStart"/>
             <w:r>
               <w:rPr>
                 <w:color w:val="000000" w:themeColor="text1"/>
               </w:rPr>
               <w:t>Registro_Citas</w:t>
             </w:r>
+            <w:proofErr w:type="spellEnd"/>
           </w:p>
         </w:tc>
         <w:tc>
@@ -5290,12 +5523,17 @@
             <w:pPr>
               <w:widowControl w:val="0"/>
               <w:spacing w:line="240" w:lineRule="auto"/>
-              <w:rPr>
-                <w:color w:val="000000" w:themeColor="text1"/>
-              </w:rPr>
-            </w:pPr>
-            <w:r>
-              <w:rPr>
+              <w:jc w:val="center"/>
+              <w:rPr>
+                <w:b/>
+                <w:bCs/>
+                <w:color w:val="000000" w:themeColor="text1"/>
+              </w:rPr>
+            </w:pPr>
+            <w:r>
+              <w:rPr>
+                <w:b/>
+                <w:bCs/>
                 <w:color w:val="000000" w:themeColor="text1"/>
               </w:rPr>
               <w:t>Control</w:t>
@@ -5317,12 +5555,17 @@
             <w:pPr>
               <w:widowControl w:val="0"/>
               <w:spacing w:line="240" w:lineRule="auto"/>
-              <w:rPr>
-                <w:color w:val="000000" w:themeColor="text1"/>
-              </w:rPr>
-            </w:pPr>
-            <w:r>
-              <w:rPr>
+              <w:jc w:val="center"/>
+              <w:rPr>
+                <w:b/>
+                <w:bCs/>
+                <w:color w:val="000000" w:themeColor="text1"/>
+              </w:rPr>
+            </w:pPr>
+            <w:r>
+              <w:rPr>
+                <w:b/>
+                <w:bCs/>
                 <w:color w:val="000000" w:themeColor="text1"/>
               </w:rPr>
               <w:t>Título</w:t>
@@ -5344,12 +5587,17 @@
             <w:pPr>
               <w:widowControl w:val="0"/>
               <w:spacing w:line="240" w:lineRule="auto"/>
-              <w:rPr>
-                <w:color w:val="000000" w:themeColor="text1"/>
-              </w:rPr>
-            </w:pPr>
-            <w:r>
-              <w:rPr>
+              <w:jc w:val="center"/>
+              <w:rPr>
+                <w:b/>
+                <w:bCs/>
+                <w:color w:val="000000" w:themeColor="text1"/>
+              </w:rPr>
+            </w:pPr>
+            <w:r>
+              <w:rPr>
+                <w:b/>
+                <w:bCs/>
                 <w:color w:val="000000" w:themeColor="text1"/>
               </w:rPr>
               <w:t>Evento</w:t>
@@ -5371,12 +5619,17 @@
             <w:pPr>
               <w:widowControl w:val="0"/>
               <w:spacing w:line="240" w:lineRule="auto"/>
-              <w:rPr>
-                <w:color w:val="000000" w:themeColor="text1"/>
-              </w:rPr>
-            </w:pPr>
-            <w:r>
-              <w:rPr>
+              <w:jc w:val="center"/>
+              <w:rPr>
+                <w:b/>
+                <w:bCs/>
+                <w:color w:val="000000" w:themeColor="text1"/>
+              </w:rPr>
+            </w:pPr>
+            <w:r>
+              <w:rPr>
+                <w:b/>
+                <w:bCs/>
                 <w:color w:val="000000" w:themeColor="text1"/>
               </w:rPr>
               <w:t>Descripción</w:t>
@@ -5404,12 +5657,14 @@
                 <w:color w:val="000000" w:themeColor="text1"/>
               </w:rPr>
             </w:pPr>
+            <w:proofErr w:type="spellStart"/>
             <w:r>
               <w:rPr>
                 <w:color w:val="000000" w:themeColor="text1"/>
               </w:rPr>
               <w:t>Jcb_buscar</w:t>
             </w:r>
+            <w:proofErr w:type="spellEnd"/>
           </w:p>
         </w:tc>
         <w:tc>
@@ -5458,12 +5713,14 @@
                 <w:color w:val="000000" w:themeColor="text1"/>
               </w:rPr>
             </w:pPr>
+            <w:proofErr w:type="spellStart"/>
             <w:r>
               <w:rPr>
                 <w:color w:val="000000" w:themeColor="text1"/>
               </w:rPr>
               <w:t>ActionPerformed</w:t>
             </w:r>
+            <w:proofErr w:type="spellEnd"/>
           </w:p>
         </w:tc>
         <w:tc>
@@ -5489,8 +5746,32 @@
               <w:rPr>
                 <w:color w:val="000000" w:themeColor="text1"/>
               </w:rPr>
-              <w:t>Permite buscar por nombre,apellido o codigo</w:t>
-            </w:r>
+              <w:t xml:space="preserve">Permite buscar por </w:t>
+            </w:r>
+            <w:proofErr w:type="spellStart"/>
+            <w:proofErr w:type="gramStart"/>
+            <w:r>
+              <w:rPr>
+                <w:color w:val="000000" w:themeColor="text1"/>
+              </w:rPr>
+              <w:t>nombre,apellido</w:t>
+            </w:r>
+            <w:proofErr w:type="spellEnd"/>
+            <w:proofErr w:type="gramEnd"/>
+            <w:r>
+              <w:rPr>
+                <w:color w:val="000000" w:themeColor="text1"/>
+              </w:rPr>
+              <w:t xml:space="preserve"> o </w:t>
+            </w:r>
+            <w:proofErr w:type="spellStart"/>
+            <w:r>
+              <w:rPr>
+                <w:color w:val="000000" w:themeColor="text1"/>
+              </w:rPr>
+              <w:t>codigo</w:t>
+            </w:r>
+            <w:proofErr w:type="spellEnd"/>
           </w:p>
         </w:tc>
       </w:tr>
@@ -5514,12 +5795,14 @@
                 <w:color w:val="000000" w:themeColor="text1"/>
               </w:rPr>
             </w:pPr>
+            <w:proofErr w:type="spellStart"/>
             <w:r>
               <w:rPr>
                 <w:color w:val="000000" w:themeColor="text1"/>
               </w:rPr>
               <w:t>btn_agen_cita</w:t>
             </w:r>
+            <w:proofErr w:type="spellEnd"/>
           </w:p>
         </w:tc>
         <w:tc>
@@ -5614,13 +5897,23 @@
           <w:color w:val="000000" w:themeColor="text1"/>
         </w:rPr>
       </w:pPr>
+      <w:proofErr w:type="spellStart"/>
       <w:r>
         <w:rPr>
           <w:b/>
           <w:bCs/>
           <w:color w:val="000000" w:themeColor="text1"/>
         </w:rPr>
-        <w:t>Atencion Pacientes:</w:t>
+        <w:t>Atencion</w:t>
+      </w:r>
+      <w:proofErr w:type="spellEnd"/>
+      <w:r>
+        <w:rPr>
+          <w:b/>
+          <w:bCs/>
+          <w:color w:val="000000" w:themeColor="text1"/>
+        </w:rPr>
+        <w:t xml:space="preserve"> Pacientes:</w:t>
       </w:r>
     </w:p>
     <w:p>
@@ -5634,8 +5927,16 @@
         <w:rPr>
           <w:color w:val="000000" w:themeColor="text1"/>
         </w:rPr>
-        <w:t>Permite al doctor buscar las citas y modificar el historial clinico</w:t>
-      </w:r>
+        <w:t xml:space="preserve">Permite al doctor buscar las citas y modificar el historial </w:t>
+      </w:r>
+      <w:proofErr w:type="spellStart"/>
+      <w:r>
+        <w:rPr>
+          <w:color w:val="000000" w:themeColor="text1"/>
+        </w:rPr>
+        <w:t>clinico</w:t>
+      </w:r>
+      <w:proofErr w:type="spellEnd"/>
     </w:p>
     <w:tbl>
       <w:tblPr>
@@ -5674,12 +5975,17 @@
             <w:pPr>
               <w:widowControl w:val="0"/>
               <w:spacing w:line="240" w:lineRule="auto"/>
-              <w:rPr>
-                <w:color w:val="000000" w:themeColor="text1"/>
-              </w:rPr>
-            </w:pPr>
-            <w:r>
-              <w:rPr>
+              <w:jc w:val="center"/>
+              <w:rPr>
+                <w:b/>
+                <w:bCs/>
+                <w:color w:val="000000" w:themeColor="text1"/>
+              </w:rPr>
+            </w:pPr>
+            <w:r>
+              <w:rPr>
+                <w:b/>
+                <w:bCs/>
                 <w:color w:val="000000" w:themeColor="text1"/>
               </w:rPr>
               <w:t>Nombre del formulario:</w:t>
@@ -5701,12 +6007,17 @@
             <w:pPr>
               <w:widowControl w:val="0"/>
               <w:spacing w:line="240" w:lineRule="auto"/>
-              <w:rPr>
-                <w:color w:val="000000" w:themeColor="text1"/>
-              </w:rPr>
-            </w:pPr>
-            <w:r>
-              <w:rPr>
+              <w:jc w:val="center"/>
+              <w:rPr>
+                <w:b/>
+                <w:bCs/>
+                <w:color w:val="000000" w:themeColor="text1"/>
+              </w:rPr>
+            </w:pPr>
+            <w:r>
+              <w:rPr>
+                <w:b/>
+                <w:bCs/>
                 <w:color w:val="000000" w:themeColor="text1"/>
               </w:rPr>
               <w:t>Descripción:</w:t>
@@ -5728,12 +6039,17 @@
             <w:pPr>
               <w:widowControl w:val="0"/>
               <w:spacing w:line="240" w:lineRule="auto"/>
-              <w:rPr>
-                <w:color w:val="000000" w:themeColor="text1"/>
-              </w:rPr>
-            </w:pPr>
-            <w:r>
-              <w:rPr>
+              <w:jc w:val="center"/>
+              <w:rPr>
+                <w:b/>
+                <w:bCs/>
+                <w:color w:val="000000" w:themeColor="text1"/>
+              </w:rPr>
+            </w:pPr>
+            <w:r>
+              <w:rPr>
+                <w:b/>
+                <w:bCs/>
                 <w:color w:val="000000" w:themeColor="text1"/>
               </w:rPr>
               <w:t>Usuarios:</w:t>
@@ -5761,12 +6077,14 @@
                 <w:color w:val="000000" w:themeColor="text1"/>
               </w:rPr>
             </w:pPr>
+            <w:proofErr w:type="spellStart"/>
             <w:r>
               <w:rPr>
                 <w:color w:val="000000" w:themeColor="text1"/>
               </w:rPr>
               <w:t>Atencion_Pacientes</w:t>
             </w:r>
+            <w:proofErr w:type="spellEnd"/>
           </w:p>
         </w:tc>
         <w:tc>
@@ -5887,12 +6205,17 @@
             <w:pPr>
               <w:widowControl w:val="0"/>
               <w:spacing w:line="240" w:lineRule="auto"/>
-              <w:rPr>
-                <w:color w:val="000000" w:themeColor="text1"/>
-              </w:rPr>
-            </w:pPr>
-            <w:r>
-              <w:rPr>
+              <w:jc w:val="center"/>
+              <w:rPr>
+                <w:b/>
+                <w:bCs/>
+                <w:color w:val="000000" w:themeColor="text1"/>
+              </w:rPr>
+            </w:pPr>
+            <w:r>
+              <w:rPr>
+                <w:b/>
+                <w:bCs/>
                 <w:color w:val="000000" w:themeColor="text1"/>
               </w:rPr>
               <w:t>Control</w:t>
@@ -5914,12 +6237,17 @@
             <w:pPr>
               <w:widowControl w:val="0"/>
               <w:spacing w:line="240" w:lineRule="auto"/>
-              <w:rPr>
-                <w:color w:val="000000" w:themeColor="text1"/>
-              </w:rPr>
-            </w:pPr>
-            <w:r>
-              <w:rPr>
+              <w:jc w:val="center"/>
+              <w:rPr>
+                <w:b/>
+                <w:bCs/>
+                <w:color w:val="000000" w:themeColor="text1"/>
+              </w:rPr>
+            </w:pPr>
+            <w:r>
+              <w:rPr>
+                <w:b/>
+                <w:bCs/>
                 <w:color w:val="000000" w:themeColor="text1"/>
               </w:rPr>
               <w:t>Título</w:t>
@@ -5941,12 +6269,17 @@
             <w:pPr>
               <w:widowControl w:val="0"/>
               <w:spacing w:line="240" w:lineRule="auto"/>
-              <w:rPr>
-                <w:color w:val="000000" w:themeColor="text1"/>
-              </w:rPr>
-            </w:pPr>
-            <w:r>
-              <w:rPr>
+              <w:jc w:val="center"/>
+              <w:rPr>
+                <w:b/>
+                <w:bCs/>
+                <w:color w:val="000000" w:themeColor="text1"/>
+              </w:rPr>
+            </w:pPr>
+            <w:r>
+              <w:rPr>
+                <w:b/>
+                <w:bCs/>
                 <w:color w:val="000000" w:themeColor="text1"/>
               </w:rPr>
               <w:t>Evento</w:t>
@@ -5968,12 +6301,17 @@
             <w:pPr>
               <w:widowControl w:val="0"/>
               <w:spacing w:line="240" w:lineRule="auto"/>
-              <w:rPr>
-                <w:color w:val="000000" w:themeColor="text1"/>
-              </w:rPr>
-            </w:pPr>
-            <w:r>
-              <w:rPr>
+              <w:jc w:val="center"/>
+              <w:rPr>
+                <w:b/>
+                <w:bCs/>
+                <w:color w:val="000000" w:themeColor="text1"/>
+              </w:rPr>
+            </w:pPr>
+            <w:r>
+              <w:rPr>
+                <w:b/>
+                <w:bCs/>
                 <w:color w:val="000000" w:themeColor="text1"/>
               </w:rPr>
               <w:t>Descripción</w:t>
@@ -6001,12 +6339,14 @@
                 <w:color w:val="000000" w:themeColor="text1"/>
               </w:rPr>
             </w:pPr>
+            <w:proofErr w:type="spellStart"/>
             <w:r>
               <w:rPr>
                 <w:color w:val="000000" w:themeColor="text1"/>
               </w:rPr>
               <w:t>btn_registrar</w:t>
             </w:r>
+            <w:proofErr w:type="spellEnd"/>
           </w:p>
         </w:tc>
         <w:tc>
@@ -6162,12 +6502,17 @@
             <w:pPr>
               <w:widowControl w:val="0"/>
               <w:spacing w:line="240" w:lineRule="auto"/>
-              <w:rPr>
-                <w:color w:val="000000" w:themeColor="text1"/>
-              </w:rPr>
-            </w:pPr>
-            <w:r>
-              <w:rPr>
+              <w:jc w:val="center"/>
+              <w:rPr>
+                <w:b/>
+                <w:bCs/>
+                <w:color w:val="000000" w:themeColor="text1"/>
+              </w:rPr>
+            </w:pPr>
+            <w:r>
+              <w:rPr>
+                <w:b/>
+                <w:bCs/>
                 <w:color w:val="000000" w:themeColor="text1"/>
               </w:rPr>
               <w:t>Nombre del formulario:</w:t>
@@ -6189,12 +6534,17 @@
             <w:pPr>
               <w:widowControl w:val="0"/>
               <w:spacing w:line="240" w:lineRule="auto"/>
-              <w:rPr>
-                <w:color w:val="000000" w:themeColor="text1"/>
-              </w:rPr>
-            </w:pPr>
-            <w:r>
-              <w:rPr>
+              <w:jc w:val="center"/>
+              <w:rPr>
+                <w:b/>
+                <w:bCs/>
+                <w:color w:val="000000" w:themeColor="text1"/>
+              </w:rPr>
+            </w:pPr>
+            <w:r>
+              <w:rPr>
+                <w:b/>
+                <w:bCs/>
                 <w:color w:val="000000" w:themeColor="text1"/>
               </w:rPr>
               <w:t>Descripción:</w:t>
@@ -6216,12 +6566,17 @@
             <w:pPr>
               <w:widowControl w:val="0"/>
               <w:spacing w:line="240" w:lineRule="auto"/>
-              <w:rPr>
-                <w:color w:val="000000" w:themeColor="text1"/>
-              </w:rPr>
-            </w:pPr>
-            <w:r>
-              <w:rPr>
+              <w:jc w:val="center"/>
+              <w:rPr>
+                <w:b/>
+                <w:bCs/>
+                <w:color w:val="000000" w:themeColor="text1"/>
+              </w:rPr>
+            </w:pPr>
+            <w:r>
+              <w:rPr>
+                <w:b/>
+                <w:bCs/>
                 <w:color w:val="000000" w:themeColor="text1"/>
               </w:rPr>
               <w:t>Usuarios:</w:t>
@@ -6249,12 +6604,14 @@
                 <w:color w:val="000000" w:themeColor="text1"/>
               </w:rPr>
             </w:pPr>
+            <w:proofErr w:type="spellStart"/>
             <w:r>
               <w:rPr>
                 <w:color w:val="000000" w:themeColor="text1"/>
               </w:rPr>
               <w:t>Mante_doc</w:t>
             </w:r>
+            <w:proofErr w:type="spellEnd"/>
           </w:p>
         </w:tc>
         <w:tc>
@@ -6280,7 +6637,23 @@
               <w:rPr>
                 <w:color w:val="000000" w:themeColor="text1"/>
               </w:rPr>
-              <w:t>Permite agregar,editar o eliminar información de los doctores</w:t>
+              <w:t xml:space="preserve">Permite </w:t>
+            </w:r>
+            <w:proofErr w:type="spellStart"/>
+            <w:proofErr w:type="gramStart"/>
+            <w:r>
+              <w:rPr>
+                <w:color w:val="000000" w:themeColor="text1"/>
+              </w:rPr>
+              <w:t>agregar,editar</w:t>
+            </w:r>
+            <w:proofErr w:type="spellEnd"/>
+            <w:proofErr w:type="gramEnd"/>
+            <w:r>
+              <w:rPr>
+                <w:color w:val="000000" w:themeColor="text1"/>
+              </w:rPr>
+              <w:t xml:space="preserve"> o eliminar información de los doctores</w:t>
             </w:r>
           </w:p>
         </w:tc>
@@ -6375,12 +6748,17 @@
             <w:pPr>
               <w:widowControl w:val="0"/>
               <w:spacing w:line="240" w:lineRule="auto"/>
-              <w:rPr>
-                <w:color w:val="000000" w:themeColor="text1"/>
-              </w:rPr>
-            </w:pPr>
-            <w:r>
-              <w:rPr>
+              <w:jc w:val="center"/>
+              <w:rPr>
+                <w:b/>
+                <w:bCs/>
+                <w:color w:val="000000" w:themeColor="text1"/>
+              </w:rPr>
+            </w:pPr>
+            <w:r>
+              <w:rPr>
+                <w:b/>
+                <w:bCs/>
                 <w:color w:val="000000" w:themeColor="text1"/>
               </w:rPr>
               <w:t>Control</w:t>
@@ -6402,12 +6780,17 @@
             <w:pPr>
               <w:widowControl w:val="0"/>
               <w:spacing w:line="240" w:lineRule="auto"/>
-              <w:rPr>
-                <w:color w:val="000000" w:themeColor="text1"/>
-              </w:rPr>
-            </w:pPr>
-            <w:r>
-              <w:rPr>
+              <w:jc w:val="center"/>
+              <w:rPr>
+                <w:b/>
+                <w:bCs/>
+                <w:color w:val="000000" w:themeColor="text1"/>
+              </w:rPr>
+            </w:pPr>
+            <w:r>
+              <w:rPr>
+                <w:b/>
+                <w:bCs/>
                 <w:color w:val="000000" w:themeColor="text1"/>
               </w:rPr>
               <w:t>Título</w:t>
@@ -6429,12 +6812,17 @@
             <w:pPr>
               <w:widowControl w:val="0"/>
               <w:spacing w:line="240" w:lineRule="auto"/>
-              <w:rPr>
-                <w:color w:val="000000" w:themeColor="text1"/>
-              </w:rPr>
-            </w:pPr>
-            <w:r>
-              <w:rPr>
+              <w:jc w:val="center"/>
+              <w:rPr>
+                <w:b/>
+                <w:bCs/>
+                <w:color w:val="000000" w:themeColor="text1"/>
+              </w:rPr>
+            </w:pPr>
+            <w:r>
+              <w:rPr>
+                <w:b/>
+                <w:bCs/>
                 <w:color w:val="000000" w:themeColor="text1"/>
               </w:rPr>
               <w:t>Evento</w:t>
@@ -6456,12 +6844,17 @@
             <w:pPr>
               <w:widowControl w:val="0"/>
               <w:spacing w:line="240" w:lineRule="auto"/>
-              <w:rPr>
-                <w:color w:val="000000" w:themeColor="text1"/>
-              </w:rPr>
-            </w:pPr>
-            <w:r>
-              <w:rPr>
+              <w:jc w:val="center"/>
+              <w:rPr>
+                <w:b/>
+                <w:bCs/>
+                <w:color w:val="000000" w:themeColor="text1"/>
+              </w:rPr>
+            </w:pPr>
+            <w:r>
+              <w:rPr>
+                <w:b/>
+                <w:bCs/>
                 <w:color w:val="000000" w:themeColor="text1"/>
               </w:rPr>
               <w:t>Descripción</w:t>
@@ -6489,12 +6882,14 @@
                 <w:color w:val="000000" w:themeColor="text1"/>
               </w:rPr>
             </w:pPr>
+            <w:proofErr w:type="spellStart"/>
             <w:r>
               <w:rPr>
                 <w:color w:val="000000" w:themeColor="text1"/>
               </w:rPr>
               <w:t>btn_agregar</w:t>
             </w:r>
+            <w:proofErr w:type="spellEnd"/>
           </w:p>
         </w:tc>
         <w:tc>
@@ -6599,12 +6994,14 @@
                 <w:color w:val="000000" w:themeColor="text1"/>
               </w:rPr>
             </w:pPr>
+            <w:proofErr w:type="spellStart"/>
             <w:r>
               <w:rPr>
                 <w:color w:val="000000" w:themeColor="text1"/>
               </w:rPr>
               <w:t>btn_editar</w:t>
             </w:r>
+            <w:proofErr w:type="spellEnd"/>
           </w:p>
         </w:tc>
         <w:tc>
@@ -6709,12 +7106,14 @@
                 <w:color w:val="000000" w:themeColor="text1"/>
               </w:rPr>
             </w:pPr>
+            <w:proofErr w:type="spellStart"/>
             <w:r>
               <w:rPr>
                 <w:color w:val="000000" w:themeColor="text1"/>
               </w:rPr>
               <w:t>btn_eliminar</w:t>
             </w:r>
+            <w:proofErr w:type="spellEnd"/>
           </w:p>
         </w:tc>
         <w:tc>
@@ -6869,12 +7268,17 @@
             <w:pPr>
               <w:widowControl w:val="0"/>
               <w:spacing w:line="240" w:lineRule="auto"/>
-              <w:rPr>
-                <w:color w:val="000000" w:themeColor="text1"/>
-              </w:rPr>
-            </w:pPr>
-            <w:r>
-              <w:rPr>
+              <w:jc w:val="center"/>
+              <w:rPr>
+                <w:b/>
+                <w:bCs/>
+                <w:color w:val="000000" w:themeColor="text1"/>
+              </w:rPr>
+            </w:pPr>
+            <w:r>
+              <w:rPr>
+                <w:b/>
+                <w:bCs/>
                 <w:color w:val="000000" w:themeColor="text1"/>
               </w:rPr>
               <w:t>Nombre del formulario:</w:t>
@@ -6896,12 +7300,17 @@
             <w:pPr>
               <w:widowControl w:val="0"/>
               <w:spacing w:line="240" w:lineRule="auto"/>
-              <w:rPr>
-                <w:color w:val="000000" w:themeColor="text1"/>
-              </w:rPr>
-            </w:pPr>
-            <w:r>
-              <w:rPr>
+              <w:jc w:val="center"/>
+              <w:rPr>
+                <w:b/>
+                <w:bCs/>
+                <w:color w:val="000000" w:themeColor="text1"/>
+              </w:rPr>
+            </w:pPr>
+            <w:r>
+              <w:rPr>
+                <w:b/>
+                <w:bCs/>
                 <w:color w:val="000000" w:themeColor="text1"/>
               </w:rPr>
               <w:t>Descripción:</w:t>
@@ -6923,12 +7332,17 @@
             <w:pPr>
               <w:widowControl w:val="0"/>
               <w:spacing w:line="240" w:lineRule="auto"/>
-              <w:rPr>
-                <w:color w:val="000000" w:themeColor="text1"/>
-              </w:rPr>
-            </w:pPr>
-            <w:r>
-              <w:rPr>
+              <w:jc w:val="center"/>
+              <w:rPr>
+                <w:b/>
+                <w:bCs/>
+                <w:color w:val="000000" w:themeColor="text1"/>
+              </w:rPr>
+            </w:pPr>
+            <w:r>
+              <w:rPr>
+                <w:b/>
+                <w:bCs/>
                 <w:color w:val="000000" w:themeColor="text1"/>
               </w:rPr>
               <w:t>Usuarios:</w:t>
@@ -6956,12 +7370,14 @@
                 <w:color w:val="000000" w:themeColor="text1"/>
               </w:rPr>
             </w:pPr>
+            <w:proofErr w:type="spellStart"/>
             <w:r>
               <w:rPr>
                 <w:color w:val="000000" w:themeColor="text1"/>
               </w:rPr>
               <w:t>Mante_clien</w:t>
             </w:r>
+            <w:proofErr w:type="spellEnd"/>
           </w:p>
         </w:tc>
         <w:tc>
@@ -7082,12 +7498,17 @@
             <w:pPr>
               <w:widowControl w:val="0"/>
               <w:spacing w:line="240" w:lineRule="auto"/>
-              <w:rPr>
-                <w:color w:val="000000" w:themeColor="text1"/>
-              </w:rPr>
-            </w:pPr>
-            <w:r>
-              <w:rPr>
+              <w:jc w:val="center"/>
+              <w:rPr>
+                <w:b/>
+                <w:bCs/>
+                <w:color w:val="000000" w:themeColor="text1"/>
+              </w:rPr>
+            </w:pPr>
+            <w:r>
+              <w:rPr>
+                <w:b/>
+                <w:bCs/>
                 <w:color w:val="000000" w:themeColor="text1"/>
               </w:rPr>
               <w:t>Control</w:t>
@@ -7109,12 +7530,17 @@
             <w:pPr>
               <w:widowControl w:val="0"/>
               <w:spacing w:line="240" w:lineRule="auto"/>
-              <w:rPr>
-                <w:color w:val="000000" w:themeColor="text1"/>
-              </w:rPr>
-            </w:pPr>
-            <w:r>
-              <w:rPr>
+              <w:jc w:val="center"/>
+              <w:rPr>
+                <w:b/>
+                <w:bCs/>
+                <w:color w:val="000000" w:themeColor="text1"/>
+              </w:rPr>
+            </w:pPr>
+            <w:r>
+              <w:rPr>
+                <w:b/>
+                <w:bCs/>
                 <w:color w:val="000000" w:themeColor="text1"/>
               </w:rPr>
               <w:t>Título</w:t>
@@ -7136,12 +7562,17 @@
             <w:pPr>
               <w:widowControl w:val="0"/>
               <w:spacing w:line="240" w:lineRule="auto"/>
-              <w:rPr>
-                <w:color w:val="000000" w:themeColor="text1"/>
-              </w:rPr>
-            </w:pPr>
-            <w:r>
-              <w:rPr>
+              <w:jc w:val="center"/>
+              <w:rPr>
+                <w:b/>
+                <w:bCs/>
+                <w:color w:val="000000" w:themeColor="text1"/>
+              </w:rPr>
+            </w:pPr>
+            <w:r>
+              <w:rPr>
+                <w:b/>
+                <w:bCs/>
                 <w:color w:val="000000" w:themeColor="text1"/>
               </w:rPr>
               <w:t>Evento</w:t>
@@ -7163,12 +7594,17 @@
             <w:pPr>
               <w:widowControl w:val="0"/>
               <w:spacing w:line="240" w:lineRule="auto"/>
-              <w:rPr>
-                <w:color w:val="000000" w:themeColor="text1"/>
-              </w:rPr>
-            </w:pPr>
-            <w:r>
-              <w:rPr>
+              <w:jc w:val="center"/>
+              <w:rPr>
+                <w:b/>
+                <w:bCs/>
+                <w:color w:val="000000" w:themeColor="text1"/>
+              </w:rPr>
+            </w:pPr>
+            <w:r>
+              <w:rPr>
+                <w:b/>
+                <w:bCs/>
                 <w:color w:val="000000" w:themeColor="text1"/>
               </w:rPr>
               <w:t>Descripción</w:t>
@@ -7196,12 +7632,14 @@
                 <w:color w:val="000000" w:themeColor="text1"/>
               </w:rPr>
             </w:pPr>
+            <w:proofErr w:type="spellStart"/>
             <w:r>
               <w:rPr>
                 <w:color w:val="000000" w:themeColor="text1"/>
               </w:rPr>
               <w:t>btn_modificar</w:t>
             </w:r>
+            <w:proofErr w:type="spellEnd"/>
           </w:p>
         </w:tc>
         <w:tc>
@@ -7306,12 +7744,14 @@
                 <w:color w:val="000000" w:themeColor="text1"/>
               </w:rPr>
             </w:pPr>
+            <w:proofErr w:type="spellStart"/>
             <w:r>
               <w:rPr>
                 <w:color w:val="000000" w:themeColor="text1"/>
               </w:rPr>
               <w:t>btn_eliminar</w:t>
             </w:r>
+            <w:proofErr w:type="spellEnd"/>
           </w:p>
         </w:tc>
         <w:tc>
@@ -7499,12 +7939,17 @@
             <w:pPr>
               <w:widowControl w:val="0"/>
               <w:spacing w:line="240" w:lineRule="auto"/>
-              <w:rPr>
-                <w:color w:val="000000" w:themeColor="text1"/>
-              </w:rPr>
-            </w:pPr>
-            <w:r>
-              <w:rPr>
+              <w:jc w:val="center"/>
+              <w:rPr>
+                <w:b/>
+                <w:bCs/>
+                <w:color w:val="000000" w:themeColor="text1"/>
+              </w:rPr>
+            </w:pPr>
+            <w:r>
+              <w:rPr>
+                <w:b/>
+                <w:bCs/>
                 <w:color w:val="000000" w:themeColor="text1"/>
               </w:rPr>
               <w:t>Nombre del formulario:</w:t>
@@ -7526,12 +7971,17 @@
             <w:pPr>
               <w:widowControl w:val="0"/>
               <w:spacing w:line="240" w:lineRule="auto"/>
-              <w:rPr>
-                <w:color w:val="000000" w:themeColor="text1"/>
-              </w:rPr>
-            </w:pPr>
-            <w:r>
-              <w:rPr>
+              <w:jc w:val="center"/>
+              <w:rPr>
+                <w:b/>
+                <w:bCs/>
+                <w:color w:val="000000" w:themeColor="text1"/>
+              </w:rPr>
+            </w:pPr>
+            <w:r>
+              <w:rPr>
+                <w:b/>
+                <w:bCs/>
                 <w:color w:val="000000" w:themeColor="text1"/>
               </w:rPr>
               <w:t>Descripción:</w:t>
@@ -7553,12 +8003,17 @@
             <w:pPr>
               <w:widowControl w:val="0"/>
               <w:spacing w:line="240" w:lineRule="auto"/>
-              <w:rPr>
-                <w:color w:val="000000" w:themeColor="text1"/>
-              </w:rPr>
-            </w:pPr>
-            <w:r>
-              <w:rPr>
+              <w:jc w:val="center"/>
+              <w:rPr>
+                <w:b/>
+                <w:bCs/>
+                <w:color w:val="000000" w:themeColor="text1"/>
+              </w:rPr>
+            </w:pPr>
+            <w:r>
+              <w:rPr>
+                <w:b/>
+                <w:bCs/>
                 <w:color w:val="000000" w:themeColor="text1"/>
               </w:rPr>
               <w:t>Usuarios:</w:t>
@@ -7712,12 +8167,17 @@
             <w:pPr>
               <w:widowControl w:val="0"/>
               <w:spacing w:line="240" w:lineRule="auto"/>
-              <w:rPr>
-                <w:color w:val="000000" w:themeColor="text1"/>
-              </w:rPr>
-            </w:pPr>
-            <w:r>
-              <w:rPr>
+              <w:jc w:val="center"/>
+              <w:rPr>
+                <w:b/>
+                <w:bCs/>
+                <w:color w:val="000000" w:themeColor="text1"/>
+              </w:rPr>
+            </w:pPr>
+            <w:r>
+              <w:rPr>
+                <w:b/>
+                <w:bCs/>
                 <w:color w:val="000000" w:themeColor="text1"/>
               </w:rPr>
               <w:t>Control</w:t>
@@ -7739,12 +8199,17 @@
             <w:pPr>
               <w:widowControl w:val="0"/>
               <w:spacing w:line="240" w:lineRule="auto"/>
-              <w:rPr>
-                <w:color w:val="000000" w:themeColor="text1"/>
-              </w:rPr>
-            </w:pPr>
-            <w:r>
-              <w:rPr>
+              <w:jc w:val="center"/>
+              <w:rPr>
+                <w:b/>
+                <w:bCs/>
+                <w:color w:val="000000" w:themeColor="text1"/>
+              </w:rPr>
+            </w:pPr>
+            <w:r>
+              <w:rPr>
+                <w:b/>
+                <w:bCs/>
                 <w:color w:val="000000" w:themeColor="text1"/>
               </w:rPr>
               <w:t>Título</w:t>
@@ -7766,12 +8231,17 @@
             <w:pPr>
               <w:widowControl w:val="0"/>
               <w:spacing w:line="240" w:lineRule="auto"/>
-              <w:rPr>
-                <w:color w:val="000000" w:themeColor="text1"/>
-              </w:rPr>
-            </w:pPr>
-            <w:r>
-              <w:rPr>
+              <w:jc w:val="center"/>
+              <w:rPr>
+                <w:b/>
+                <w:bCs/>
+                <w:color w:val="000000" w:themeColor="text1"/>
+              </w:rPr>
+            </w:pPr>
+            <w:r>
+              <w:rPr>
+                <w:b/>
+                <w:bCs/>
                 <w:color w:val="000000" w:themeColor="text1"/>
               </w:rPr>
               <w:t>Evento</w:t>
@@ -7793,12 +8263,17 @@
             <w:pPr>
               <w:widowControl w:val="0"/>
               <w:spacing w:line="240" w:lineRule="auto"/>
-              <w:rPr>
-                <w:color w:val="000000" w:themeColor="text1"/>
-              </w:rPr>
-            </w:pPr>
-            <w:r>
-              <w:rPr>
+              <w:jc w:val="center"/>
+              <w:rPr>
+                <w:b/>
+                <w:bCs/>
+                <w:color w:val="000000" w:themeColor="text1"/>
+              </w:rPr>
+            </w:pPr>
+            <w:r>
+              <w:rPr>
+                <w:b/>
+                <w:bCs/>
                 <w:color w:val="000000" w:themeColor="text1"/>
               </w:rPr>
               <w:t>Descripción</w:t>
@@ -7826,12 +8301,14 @@
                 <w:color w:val="000000" w:themeColor="text1"/>
               </w:rPr>
             </w:pPr>
+            <w:proofErr w:type="spellStart"/>
             <w:r>
               <w:rPr>
                 <w:color w:val="000000" w:themeColor="text1"/>
               </w:rPr>
               <w:t>btn_modificar_cita</w:t>
             </w:r>
+            <w:proofErr w:type="spellEnd"/>
           </w:p>
         </w:tc>
         <w:tc>
@@ -7936,12 +8413,14 @@
                 <w:color w:val="000000" w:themeColor="text1"/>
               </w:rPr>
             </w:pPr>
+            <w:proofErr w:type="spellStart"/>
             <w:r>
               <w:rPr>
                 <w:color w:val="000000" w:themeColor="text1"/>
               </w:rPr>
               <w:t>btn_anular_cita</w:t>
             </w:r>
+            <w:proofErr w:type="spellEnd"/>
           </w:p>
         </w:tc>
         <w:tc>
@@ -8046,12 +8525,14 @@
                 <w:color w:val="000000" w:themeColor="text1"/>
               </w:rPr>
             </w:pPr>
+            <w:proofErr w:type="spellStart"/>
             <w:r>
               <w:rPr>
                 <w:color w:val="000000" w:themeColor="text1"/>
               </w:rPr>
               <w:t>btn_buscar</w:t>
             </w:r>
+            <w:proofErr w:type="spellEnd"/>
           </w:p>
         </w:tc>
         <w:tc>
@@ -8915,7 +9396,25 @@
           <w:sz w:val="22"/>
           <w:szCs w:val="22"/>
         </w:rPr>
-        <w:t xml:space="preserve">Se implemento un login </w:t>
+        <w:t xml:space="preserve">Se implemento un </w:t>
+      </w:r>
+      <w:r>
+        <w:rPr>
+          <w:rFonts w:ascii="Arial" w:hAnsi="Arial" w:cs="Arial"/>
+          <w:color w:val="000000" w:themeColor="text1"/>
+          <w:sz w:val="22"/>
+          <w:szCs w:val="22"/>
+        </w:rPr>
+        <w:t>Login</w:t>
+      </w:r>
+      <w:r>
+        <w:rPr>
+          <w:rFonts w:ascii="Arial" w:hAnsi="Arial" w:cs="Arial"/>
+          <w:color w:val="000000" w:themeColor="text1"/>
+          <w:sz w:val="22"/>
+          <w:szCs w:val="22"/>
+        </w:rPr>
+        <w:t xml:space="preserve"> </w:t>
       </w:r>
       <w:r>
         <w:rPr>
@@ -9144,6 +9643,130 @@
           </w:r>
           <w:bookmarkEnd w:id="17"/>
         </w:p>
+        <w:tbl>
+          <w:tblPr>
+            <w:tblpPr w:leftFromText="141" w:rightFromText="141" w:vertAnchor="text" w:horzAnchor="margin" w:tblpY="9"/>
+            <w:tblW w:w="5000" w:type="pct"/>
+            <w:tblCellSpacing w:w="15" w:type="dxa"/>
+            <w:tblCellMar>
+              <w:top w:w="15" w:type="dxa"/>
+              <w:left w:w="15" w:type="dxa"/>
+              <w:bottom w:w="15" w:type="dxa"/>
+              <w:right w:w="15" w:type="dxa"/>
+            </w:tblCellMar>
+            <w:tblLook w:val="04A0" w:firstRow="1" w:lastRow="0" w:firstColumn="1" w:lastColumn="0" w:noHBand="0" w:noVBand="1"/>
+          </w:tblPr>
+          <w:tblGrid>
+            <w:gridCol w:w="320"/>
+            <w:gridCol w:w="8709"/>
+          </w:tblGrid>
+          <w:tr>
+            <w:trPr>
+              <w:tblCellSpacing w:w="15" w:type="dxa"/>
+            </w:trPr>
+            <w:tc>
+              <w:tcPr>
+                <w:tcW w:w="152" w:type="pct"/>
+                <w:hideMark/>
+              </w:tcPr>
+              <w:p>
+                <w:pPr>
+                  <w:pStyle w:val="Bibliografa"/>
+                  <w:rPr>
+                    <w:noProof/>
+                    <w:color w:val="000000" w:themeColor="text1"/>
+                    <w:lang w:val="es-ES"/>
+                  </w:rPr>
+                </w:pPr>
+                <w:r>
+                  <w:rPr>
+                    <w:noProof/>
+                    <w:color w:val="000000" w:themeColor="text1"/>
+                    <w:lang w:val="es-ES"/>
+                  </w:rPr>
+                  <w:t xml:space="preserve">[1] </w:t>
+                </w:r>
+              </w:p>
+            </w:tc>
+            <w:tc>
+              <w:tcPr>
+                <w:tcW w:w="0" w:type="auto"/>
+                <w:hideMark/>
+              </w:tcPr>
+              <w:p>
+                <w:pPr>
+                  <w:pStyle w:val="Bibliografa"/>
+                  <w:rPr>
+                    <w:noProof/>
+                    <w:color w:val="000000" w:themeColor="text1"/>
+                    <w:lang w:val="es-ES"/>
+                  </w:rPr>
+                </w:pPr>
+                <w:r>
+                  <w:rPr>
+                    <w:noProof/>
+                    <w:color w:val="000000" w:themeColor="text1"/>
+                    <w:lang w:val="es-ES"/>
+                  </w:rPr>
+                  <w:t xml:space="preserve">tutorialspoint, Sqlite Java Tutorial. </w:t>
+                </w:r>
+              </w:p>
+            </w:tc>
+          </w:tr>
+          <w:tr>
+            <w:trPr>
+              <w:tblCellSpacing w:w="15" w:type="dxa"/>
+            </w:trPr>
+            <w:tc>
+              <w:tcPr>
+                <w:tcW w:w="152" w:type="pct"/>
+                <w:hideMark/>
+              </w:tcPr>
+              <w:p>
+                <w:pPr>
+                  <w:pStyle w:val="Bibliografa"/>
+                  <w:rPr>
+                    <w:noProof/>
+                    <w:color w:val="000000" w:themeColor="text1"/>
+                    <w:lang w:val="es-ES"/>
+                  </w:rPr>
+                </w:pPr>
+                <w:r>
+                  <w:rPr>
+                    <w:noProof/>
+                    <w:color w:val="000000" w:themeColor="text1"/>
+                    <w:lang w:val="es-ES"/>
+                  </w:rPr>
+                  <w:t xml:space="preserve">[2] </w:t>
+                </w:r>
+              </w:p>
+            </w:tc>
+            <w:tc>
+              <w:tcPr>
+                <w:tcW w:w="0" w:type="auto"/>
+                <w:hideMark/>
+              </w:tcPr>
+              <w:p>
+                <w:pPr>
+                  <w:pStyle w:val="Bibliografa"/>
+                  <w:rPr>
+                    <w:noProof/>
+                    <w:color w:val="000000" w:themeColor="text1"/>
+                    <w:lang w:val="es-ES"/>
+                  </w:rPr>
+                </w:pPr>
+                <w:r>
+                  <w:rPr>
+                    <w:noProof/>
+                    <w:color w:val="000000" w:themeColor="text1"/>
+                    <w:lang w:val="es-ES"/>
+                  </w:rPr>
+                  <w:t>U. d. E. S. F. d. I. y. A. E. d. I. e. Sistemas, «Introducción al manejo de Bases de Datos con SQLite,» El Salvador.</w:t>
+                </w:r>
+              </w:p>
+            </w:tc>
+          </w:tr>
+        </w:tbl>
         <w:sdt>
           <w:sdtPr>
             <w:rPr>
@@ -9152,6 +9775,7 @@
             <w:id w:val="111145805"/>
             <w:bibliography/>
           </w:sdtPr>
+          <w:sdtEndPr/>
           <w:sdtContent>
             <w:p>
               <w:pPr>
@@ -9179,131 +9803,6 @@
                 <w:fldChar w:fldCharType="separate"/>
               </w:r>
             </w:p>
-            <w:tbl>
-              <w:tblPr>
-                <w:tblW w:w="5000" w:type="pct"/>
-                <w:tblCellSpacing w:w="15" w:type="dxa"/>
-                <w:tblCellMar>
-                  <w:top w:w="15" w:type="dxa"/>
-                  <w:left w:w="15" w:type="dxa"/>
-                  <w:bottom w:w="15" w:type="dxa"/>
-                  <w:right w:w="15" w:type="dxa"/>
-                </w:tblCellMar>
-                <w:tblLook w:val="04A0" w:firstRow="1" w:lastRow="0" w:firstColumn="1" w:lastColumn="0" w:noHBand="0" w:noVBand="1"/>
-              </w:tblPr>
-              <w:tblGrid>
-                <w:gridCol w:w="320"/>
-                <w:gridCol w:w="8709"/>
-              </w:tblGrid>
-              <w:tr>
-                <w:trPr>
-                  <w:divId w:val="1226335672"/>
-                  <w:tblCellSpacing w:w="15" w:type="dxa"/>
-                </w:trPr>
-                <w:tc>
-                  <w:tcPr>
-                    <w:tcW w:w="50" w:type="pct"/>
-                    <w:hideMark/>
-                  </w:tcPr>
-                  <w:p>
-                    <w:pPr>
-                      <w:pStyle w:val="Bibliografa"/>
-                      <w:rPr>
-                        <w:noProof/>
-                        <w:color w:val="000000" w:themeColor="text1"/>
-                        <w:lang w:val="es-ES"/>
-                      </w:rPr>
-                    </w:pPr>
-                    <w:r>
-                      <w:rPr>
-                        <w:noProof/>
-                        <w:color w:val="000000" w:themeColor="text1"/>
-                        <w:lang w:val="es-ES"/>
-                      </w:rPr>
-                      <w:t xml:space="preserve">[1] </w:t>
-                    </w:r>
-                  </w:p>
-                </w:tc>
-                <w:tc>
-                  <w:tcPr>
-                    <w:tcW w:w="0" w:type="auto"/>
-                    <w:hideMark/>
-                  </w:tcPr>
-                  <w:p>
-                    <w:pPr>
-                      <w:pStyle w:val="Bibliografa"/>
-                      <w:rPr>
-                        <w:noProof/>
-                        <w:color w:val="000000" w:themeColor="text1"/>
-                        <w:lang w:val="es-ES"/>
-                      </w:rPr>
-                    </w:pPr>
-                    <w:r>
-                      <w:rPr>
-                        <w:noProof/>
-                        <w:color w:val="000000" w:themeColor="text1"/>
-                        <w:lang w:val="es-ES"/>
-                      </w:rPr>
-                      <w:t xml:space="preserve">tutorialspoint, Sqlite Java Tutorial. </w:t>
-                    </w:r>
-                  </w:p>
-                </w:tc>
-              </w:tr>
-              <w:tr>
-                <w:trPr>
-                  <w:divId w:val="1226335672"/>
-                  <w:tblCellSpacing w:w="15" w:type="dxa"/>
-                </w:trPr>
-                <w:tc>
-                  <w:tcPr>
-                    <w:tcW w:w="50" w:type="pct"/>
-                    <w:hideMark/>
-                  </w:tcPr>
-                  <w:p>
-                    <w:pPr>
-                      <w:pStyle w:val="Bibliografa"/>
-                      <w:rPr>
-                        <w:noProof/>
-                        <w:color w:val="000000" w:themeColor="text1"/>
-                        <w:lang w:val="es-ES"/>
-                      </w:rPr>
-                    </w:pPr>
-                    <w:r>
-                      <w:rPr>
-                        <w:noProof/>
-                        <w:color w:val="000000" w:themeColor="text1"/>
-                        <w:lang w:val="es-ES"/>
-                      </w:rPr>
-                      <w:t xml:space="preserve">[2] </w:t>
-                    </w:r>
-                  </w:p>
-                </w:tc>
-                <w:tc>
-                  <w:tcPr>
-                    <w:tcW w:w="0" w:type="auto"/>
-                    <w:hideMark/>
-                  </w:tcPr>
-                  <w:p>
-                    <w:pPr>
-                      <w:pStyle w:val="Bibliografa"/>
-                      <w:rPr>
-                        <w:noProof/>
-                        <w:color w:val="000000" w:themeColor="text1"/>
-                        <w:lang w:val="es-ES"/>
-                      </w:rPr>
-                    </w:pPr>
-                    <w:r>
-                      <w:rPr>
-                        <w:noProof/>
-                        <w:color w:val="000000" w:themeColor="text1"/>
-                        <w:lang w:val="es-ES"/>
-                      </w:rPr>
-                      <w:t>U. d. E. S. F. d. I. y. A. E. d. I. e. Sistemas, «Introducción al manejo de Bases de Datos con SQLite,» El Salvador.</w:t>
-                    </w:r>
-                  </w:p>
-                </w:tc>
-              </w:tr>
-            </w:tbl>
             <w:p>
               <w:pPr>
                 <w:divId w:val="1226335672"/>

</xml_diff>

<commit_message>
Revert "Formulario atencion pacientes e historial clinico"
This reverts commit 7dfbe867a8664fa6f36526f8a8489151f85a6c37.
</commit_message>
<xml_diff>
--- a/Poo word consulta oftalmologica.docx
+++ b/Poo word consulta oftalmologica.docx
@@ -117,21 +117,7 @@
         <w:rPr>
           <w:color w:val="000000" w:themeColor="text1"/>
         </w:rPr>
-        <w:t xml:space="preserve">“Consulta </w:t>
-      </w:r>
-      <w:proofErr w:type="spellStart"/>
-      <w:r>
-        <w:rPr>
-          <w:color w:val="000000" w:themeColor="text1"/>
-        </w:rPr>
-        <w:t>oftalmologica</w:t>
-      </w:r>
-      <w:proofErr w:type="spellEnd"/>
-      <w:r>
-        <w:rPr>
-          <w:color w:val="000000" w:themeColor="text1"/>
-        </w:rPr>
-        <w:t xml:space="preserve">” </w:t>
+        <w:t xml:space="preserve">“Consulta oftalmologica” </w:t>
       </w:r>
     </w:p>
     <w:p>
@@ -199,37 +185,7 @@
         <w:rPr>
           <w:color w:val="000000" w:themeColor="text1"/>
         </w:rPr>
-        <w:t xml:space="preserve">                                               Aguilar </w:t>
-      </w:r>
-      <w:proofErr w:type="spellStart"/>
-      <w:proofErr w:type="gramStart"/>
-      <w:r>
-        <w:rPr>
-          <w:color w:val="000000" w:themeColor="text1"/>
-        </w:rPr>
-        <w:t>Rios</w:t>
-      </w:r>
-      <w:proofErr w:type="spellEnd"/>
-      <w:r>
-        <w:rPr>
-          <w:color w:val="000000" w:themeColor="text1"/>
-        </w:rPr>
-        <w:t xml:space="preserve"> ,</w:t>
-      </w:r>
-      <w:proofErr w:type="spellStart"/>
-      <w:r>
-        <w:rPr>
-          <w:color w:val="000000" w:themeColor="text1"/>
-        </w:rPr>
-        <w:t>Giussepe</w:t>
-      </w:r>
-      <w:proofErr w:type="spellEnd"/>
-      <w:proofErr w:type="gramEnd"/>
-      <w:r>
-        <w:rPr>
-          <w:color w:val="000000" w:themeColor="text1"/>
-        </w:rPr>
-        <w:t xml:space="preserve"> Alexander</w:t>
+        <w:t xml:space="preserve">                                               Aguilar Rios ,Giussepe Alexander</w:t>
       </w:r>
     </w:p>
     <w:p>
@@ -426,7 +382,7 @@
     <w:sdt>
       <w:sdtPr>
         <w:rPr>
-          <w:rFonts w:ascii="Arial" w:eastAsia="Arial" w:hAnsi="Arial" w:cs="Arial"/>
+          <w:rFonts w:ascii="Arial" w:hAnsi="Arial" w:cs="Arial"/>
           <w:color w:val="000000" w:themeColor="text1"/>
           <w:sz w:val="22"/>
           <w:szCs w:val="22"/>
@@ -440,6 +396,7 @@
       </w:sdtPr>
       <w:sdtEndPr>
         <w:rPr>
+          <w:rFonts w:eastAsia="Arial"/>
           <w:b/>
           <w:bCs/>
         </w:rPr>
@@ -3456,18 +3413,7 @@
             <w:tcW w:w="3006" w:type="dxa"/>
           </w:tcPr>
           <w:p>
-            <w:pPr>
-              <w:jc w:val="center"/>
-              <w:rPr>
-                <w:b/>
-                <w:bCs/>
-              </w:rPr>
-            </w:pPr>
-            <w:r>
-              <w:rPr>
-                <w:b/>
-                <w:bCs/>
-              </w:rPr>
+            <w:r>
               <w:t>Nombre del Formulario</w:t>
             </w:r>
           </w:p>
@@ -3477,18 +3423,7 @@
             <w:tcW w:w="3006" w:type="dxa"/>
           </w:tcPr>
           <w:p>
-            <w:pPr>
-              <w:jc w:val="center"/>
-              <w:rPr>
-                <w:b/>
-                <w:bCs/>
-              </w:rPr>
-            </w:pPr>
-            <w:r>
-              <w:rPr>
-                <w:b/>
-                <w:bCs/>
-              </w:rPr>
+            <w:r>
               <w:t>Descripción:</w:t>
             </w:r>
           </w:p>
@@ -3498,18 +3433,7 @@
             <w:tcW w:w="3007" w:type="dxa"/>
           </w:tcPr>
           <w:p>
-            <w:pPr>
-              <w:jc w:val="center"/>
-              <w:rPr>
-                <w:b/>
-                <w:bCs/>
-              </w:rPr>
-            </w:pPr>
-            <w:r>
-              <w:rPr>
-                <w:b/>
-                <w:bCs/>
-              </w:rPr>
+            <w:r>
               <w:t>Usuarios:</w:t>
             </w:r>
           </w:p>
@@ -3598,18 +3522,7 @@
             <w:tcW w:w="2254" w:type="dxa"/>
           </w:tcPr>
           <w:p>
-            <w:pPr>
-              <w:jc w:val="center"/>
-              <w:rPr>
-                <w:b/>
-                <w:bCs/>
-              </w:rPr>
-            </w:pPr>
-            <w:r>
-              <w:rPr>
-                <w:b/>
-                <w:bCs/>
-              </w:rPr>
+            <w:r>
               <w:t>Control</w:t>
             </w:r>
           </w:p>
@@ -3619,18 +3532,7 @@
             <w:tcW w:w="2255" w:type="dxa"/>
           </w:tcPr>
           <w:p>
-            <w:pPr>
-              <w:jc w:val="center"/>
-              <w:rPr>
-                <w:b/>
-                <w:bCs/>
-              </w:rPr>
-            </w:pPr>
-            <w:r>
-              <w:rPr>
-                <w:b/>
-                <w:bCs/>
-              </w:rPr>
+            <w:r>
               <w:t>Titulo</w:t>
             </w:r>
           </w:p>
@@ -3640,18 +3542,7 @@
             <w:tcW w:w="2255" w:type="dxa"/>
           </w:tcPr>
           <w:p>
-            <w:pPr>
-              <w:jc w:val="center"/>
-              <w:rPr>
-                <w:b/>
-                <w:bCs/>
-              </w:rPr>
-            </w:pPr>
-            <w:r>
-              <w:rPr>
-                <w:b/>
-                <w:bCs/>
-              </w:rPr>
+            <w:r>
               <w:t>Evento</w:t>
             </w:r>
           </w:p>
@@ -3661,18 +3552,7 @@
             <w:tcW w:w="2255" w:type="dxa"/>
           </w:tcPr>
           <w:p>
-            <w:pPr>
-              <w:jc w:val="center"/>
-              <w:rPr>
-                <w:b/>
-                <w:bCs/>
-              </w:rPr>
-            </w:pPr>
-            <w:r>
-              <w:rPr>
-                <w:b/>
-                <w:bCs/>
-              </w:rPr>
+            <w:r>
               <w:t>Descripción</w:t>
             </w:r>
           </w:p>
@@ -3684,11 +3564,9 @@
             <w:tcW w:w="2254" w:type="dxa"/>
           </w:tcPr>
           <w:p>
-            <w:proofErr w:type="spellStart"/>
             <w:r>
               <w:t>labelAdministrador</w:t>
             </w:r>
-            <w:proofErr w:type="spellEnd"/>
           </w:p>
         </w:tc>
         <w:tc>
@@ -3696,11 +3574,9 @@
             <w:tcW w:w="2255" w:type="dxa"/>
           </w:tcPr>
           <w:p>
-            <w:proofErr w:type="gramStart"/>
             <w:r>
               <w:t>Imagen administrador</w:t>
             </w:r>
-            <w:proofErr w:type="gramEnd"/>
           </w:p>
         </w:tc>
         <w:tc>
@@ -3730,11 +3606,12 @@
             <w:tcW w:w="2254" w:type="dxa"/>
           </w:tcPr>
           <w:p>
-            <w:proofErr w:type="spellStart"/>
-            <w:r>
-              <w:t>labelCliente</w:t>
-            </w:r>
-            <w:proofErr w:type="spellEnd"/>
+            <w:r>
+              <w:t>label</w:t>
+            </w:r>
+            <w:r>
+              <w:t>Cliente</w:t>
+            </w:r>
           </w:p>
         </w:tc>
         <w:tc>
@@ -3743,7 +3620,10 @@
           </w:tcPr>
           <w:p>
             <w:r>
-              <w:t>Imagen Cliente</w:t>
+              <w:t xml:space="preserve">Imagen </w:t>
+            </w:r>
+            <w:r>
+              <w:t>Cliente</w:t>
             </w:r>
           </w:p>
         </w:tc>
@@ -3763,7 +3643,10 @@
           </w:tcPr>
           <w:p>
             <w:r>
-              <w:t>Ingresa al formulario con el tipo de usuario Cliente</w:t>
+              <w:t xml:space="preserve">Ingresa al formulario con el tipo de usuario </w:t>
+            </w:r>
+            <w:r>
+              <w:t>Cliente</w:t>
             </w:r>
           </w:p>
         </w:tc>
@@ -3774,12 +3657,13 @@
             <w:tcW w:w="2254" w:type="dxa"/>
           </w:tcPr>
           <w:p>
-            <w:proofErr w:type="spellStart"/>
             <w:r>
               <w:lastRenderedPageBreak/>
-              <w:t>labelDoctor</w:t>
-            </w:r>
-            <w:proofErr w:type="spellEnd"/>
+              <w:t>label</w:t>
+            </w:r>
+            <w:r>
+              <w:t>Doctor</w:t>
+            </w:r>
           </w:p>
         </w:tc>
         <w:tc>
@@ -3788,7 +3672,10 @@
           </w:tcPr>
           <w:p>
             <w:r>
-              <w:t>Imagen Doctor</w:t>
+              <w:t xml:space="preserve">Imagen </w:t>
+            </w:r>
+            <w:r>
+              <w:t>Doctor</w:t>
             </w:r>
           </w:p>
         </w:tc>
@@ -3813,7 +3700,10 @@
               </w:rPr>
             </w:pPr>
             <w:r>
-              <w:t>Ingresa al formulario con el tipo de usuario Doctor</w:t>
+              <w:t xml:space="preserve">Ingresa al formulario con el tipo de usuario </w:t>
+            </w:r>
+            <w:r>
+              <w:t>Doctor</w:t>
             </w:r>
           </w:p>
         </w:tc>
@@ -3933,17 +3823,12 @@
             <w:pPr>
               <w:widowControl w:val="0"/>
               <w:spacing w:line="240" w:lineRule="auto"/>
-              <w:jc w:val="center"/>
-              <w:rPr>
-                <w:b/>
-                <w:bCs/>
-                <w:color w:val="000000" w:themeColor="text1"/>
-              </w:rPr>
-            </w:pPr>
-            <w:r>
-              <w:rPr>
-                <w:b/>
-                <w:bCs/>
+              <w:rPr>
+                <w:color w:val="000000" w:themeColor="text1"/>
+              </w:rPr>
+            </w:pPr>
+            <w:r>
+              <w:rPr>
                 <w:color w:val="000000" w:themeColor="text1"/>
               </w:rPr>
               <w:t>Nombre del formulario:</w:t>
@@ -3965,17 +3850,12 @@
             <w:pPr>
               <w:widowControl w:val="0"/>
               <w:spacing w:line="240" w:lineRule="auto"/>
-              <w:jc w:val="center"/>
-              <w:rPr>
-                <w:b/>
-                <w:bCs/>
-                <w:color w:val="000000" w:themeColor="text1"/>
-              </w:rPr>
-            </w:pPr>
-            <w:r>
-              <w:rPr>
-                <w:b/>
-                <w:bCs/>
+              <w:rPr>
+                <w:color w:val="000000" w:themeColor="text1"/>
+              </w:rPr>
+            </w:pPr>
+            <w:r>
+              <w:rPr>
                 <w:color w:val="000000" w:themeColor="text1"/>
               </w:rPr>
               <w:t>Descripción:</w:t>
@@ -3997,17 +3877,12 @@
             <w:pPr>
               <w:widowControl w:val="0"/>
               <w:spacing w:line="240" w:lineRule="auto"/>
-              <w:jc w:val="center"/>
-              <w:rPr>
-                <w:b/>
-                <w:bCs/>
-                <w:color w:val="000000" w:themeColor="text1"/>
-              </w:rPr>
-            </w:pPr>
-            <w:r>
-              <w:rPr>
-                <w:b/>
-                <w:bCs/>
+              <w:rPr>
+                <w:color w:val="000000" w:themeColor="text1"/>
+              </w:rPr>
+            </w:pPr>
+            <w:r>
+              <w:rPr>
                 <w:color w:val="000000" w:themeColor="text1"/>
               </w:rPr>
               <w:t>Usuarios:</w:t>
@@ -4190,17 +4065,12 @@
             <w:pPr>
               <w:widowControl w:val="0"/>
               <w:spacing w:line="240" w:lineRule="auto"/>
-              <w:jc w:val="center"/>
-              <w:rPr>
-                <w:b/>
-                <w:bCs/>
-                <w:color w:val="000000" w:themeColor="text1"/>
-              </w:rPr>
-            </w:pPr>
-            <w:r>
-              <w:rPr>
-                <w:b/>
-                <w:bCs/>
+              <w:rPr>
+                <w:color w:val="000000" w:themeColor="text1"/>
+              </w:rPr>
+            </w:pPr>
+            <w:r>
+              <w:rPr>
                 <w:color w:val="000000" w:themeColor="text1"/>
               </w:rPr>
               <w:t>Control</w:t>
@@ -4222,17 +4092,12 @@
             <w:pPr>
               <w:widowControl w:val="0"/>
               <w:spacing w:line="240" w:lineRule="auto"/>
-              <w:jc w:val="center"/>
-              <w:rPr>
-                <w:b/>
-                <w:bCs/>
-                <w:color w:val="000000" w:themeColor="text1"/>
-              </w:rPr>
-            </w:pPr>
-            <w:r>
-              <w:rPr>
-                <w:b/>
-                <w:bCs/>
+              <w:rPr>
+                <w:color w:val="000000" w:themeColor="text1"/>
+              </w:rPr>
+            </w:pPr>
+            <w:r>
+              <w:rPr>
                 <w:color w:val="000000" w:themeColor="text1"/>
               </w:rPr>
               <w:t>Título</w:t>
@@ -4254,17 +4119,12 @@
             <w:pPr>
               <w:widowControl w:val="0"/>
               <w:spacing w:line="240" w:lineRule="auto"/>
-              <w:jc w:val="center"/>
-              <w:rPr>
-                <w:b/>
-                <w:bCs/>
-                <w:color w:val="000000" w:themeColor="text1"/>
-              </w:rPr>
-            </w:pPr>
-            <w:r>
-              <w:rPr>
-                <w:b/>
-                <w:bCs/>
+              <w:rPr>
+                <w:color w:val="000000" w:themeColor="text1"/>
+              </w:rPr>
+            </w:pPr>
+            <w:r>
+              <w:rPr>
                 <w:color w:val="000000" w:themeColor="text1"/>
               </w:rPr>
               <w:t>Evento</w:t>
@@ -4286,17 +4146,12 @@
             <w:pPr>
               <w:widowControl w:val="0"/>
               <w:spacing w:line="240" w:lineRule="auto"/>
-              <w:jc w:val="center"/>
-              <w:rPr>
-                <w:b/>
-                <w:bCs/>
-                <w:color w:val="000000" w:themeColor="text1"/>
-              </w:rPr>
-            </w:pPr>
-            <w:r>
-              <w:rPr>
-                <w:b/>
-                <w:bCs/>
+              <w:rPr>
+                <w:color w:val="000000" w:themeColor="text1"/>
+              </w:rPr>
+            </w:pPr>
+            <w:r>
+              <w:rPr>
                 <w:color w:val="000000" w:themeColor="text1"/>
               </w:rPr>
               <w:t>Descripción</w:t>
@@ -4324,14 +4179,12 @@
                 <w:color w:val="000000" w:themeColor="text1"/>
               </w:rPr>
             </w:pPr>
-            <w:proofErr w:type="spellStart"/>
             <w:r>
               <w:rPr>
                 <w:color w:val="000000" w:themeColor="text1"/>
               </w:rPr>
               <w:t>btn_ingresar</w:t>
             </w:r>
-            <w:proofErr w:type="spellEnd"/>
           </w:p>
         </w:tc>
         <w:tc>
@@ -4436,14 +4289,12 @@
                 <w:color w:val="000000" w:themeColor="text1"/>
               </w:rPr>
             </w:pPr>
-            <w:proofErr w:type="spellStart"/>
             <w:r>
               <w:rPr>
                 <w:color w:val="000000" w:themeColor="text1"/>
               </w:rPr>
               <w:t>btn_crear_cuenta</w:t>
             </w:r>
-            <w:proofErr w:type="spellEnd"/>
           </w:p>
         </w:tc>
         <w:tc>
@@ -4606,17 +4457,12 @@
             <w:pPr>
               <w:widowControl w:val="0"/>
               <w:spacing w:line="240" w:lineRule="auto"/>
-              <w:jc w:val="center"/>
-              <w:rPr>
-                <w:b/>
-                <w:bCs/>
-                <w:color w:val="000000" w:themeColor="text1"/>
-              </w:rPr>
-            </w:pPr>
-            <w:r>
-              <w:rPr>
-                <w:b/>
-                <w:bCs/>
+              <w:rPr>
+                <w:color w:val="000000" w:themeColor="text1"/>
+              </w:rPr>
+            </w:pPr>
+            <w:r>
+              <w:rPr>
                 <w:color w:val="000000" w:themeColor="text1"/>
               </w:rPr>
               <w:t>Nombre del formulario:</w:t>
@@ -4638,17 +4484,12 @@
             <w:pPr>
               <w:widowControl w:val="0"/>
               <w:spacing w:line="240" w:lineRule="auto"/>
-              <w:jc w:val="center"/>
-              <w:rPr>
-                <w:b/>
-                <w:bCs/>
-                <w:color w:val="000000" w:themeColor="text1"/>
-              </w:rPr>
-            </w:pPr>
-            <w:r>
-              <w:rPr>
-                <w:b/>
-                <w:bCs/>
+              <w:rPr>
+                <w:color w:val="000000" w:themeColor="text1"/>
+              </w:rPr>
+            </w:pPr>
+            <w:r>
+              <w:rPr>
                 <w:color w:val="000000" w:themeColor="text1"/>
               </w:rPr>
               <w:t>Descripción:</w:t>
@@ -4670,17 +4511,12 @@
             <w:pPr>
               <w:widowControl w:val="0"/>
               <w:spacing w:line="240" w:lineRule="auto"/>
-              <w:jc w:val="center"/>
-              <w:rPr>
-                <w:b/>
-                <w:bCs/>
-                <w:color w:val="000000" w:themeColor="text1"/>
-              </w:rPr>
-            </w:pPr>
-            <w:r>
-              <w:rPr>
-                <w:b/>
-                <w:bCs/>
+              <w:rPr>
+                <w:color w:val="000000" w:themeColor="text1"/>
+              </w:rPr>
+            </w:pPr>
+            <w:r>
+              <w:rPr>
                 <w:color w:val="000000" w:themeColor="text1"/>
               </w:rPr>
               <w:t>Usuarios:</w:t>
@@ -4834,17 +4670,12 @@
             <w:pPr>
               <w:widowControl w:val="0"/>
               <w:spacing w:line="240" w:lineRule="auto"/>
-              <w:jc w:val="center"/>
-              <w:rPr>
-                <w:b/>
-                <w:bCs/>
-                <w:color w:val="000000" w:themeColor="text1"/>
-              </w:rPr>
-            </w:pPr>
-            <w:r>
-              <w:rPr>
-                <w:b/>
-                <w:bCs/>
+              <w:rPr>
+                <w:color w:val="000000" w:themeColor="text1"/>
+              </w:rPr>
+            </w:pPr>
+            <w:r>
+              <w:rPr>
                 <w:color w:val="000000" w:themeColor="text1"/>
               </w:rPr>
               <w:t>Control</w:t>
@@ -4866,17 +4697,12 @@
             <w:pPr>
               <w:widowControl w:val="0"/>
               <w:spacing w:line="240" w:lineRule="auto"/>
-              <w:jc w:val="center"/>
-              <w:rPr>
-                <w:b/>
-                <w:bCs/>
-                <w:color w:val="000000" w:themeColor="text1"/>
-              </w:rPr>
-            </w:pPr>
-            <w:r>
-              <w:rPr>
-                <w:b/>
-                <w:bCs/>
+              <w:rPr>
+                <w:color w:val="000000" w:themeColor="text1"/>
+              </w:rPr>
+            </w:pPr>
+            <w:r>
+              <w:rPr>
                 <w:color w:val="000000" w:themeColor="text1"/>
               </w:rPr>
               <w:t>Título</w:t>
@@ -4898,17 +4724,12 @@
             <w:pPr>
               <w:widowControl w:val="0"/>
               <w:spacing w:line="240" w:lineRule="auto"/>
-              <w:jc w:val="center"/>
-              <w:rPr>
-                <w:b/>
-                <w:bCs/>
-                <w:color w:val="000000" w:themeColor="text1"/>
-              </w:rPr>
-            </w:pPr>
-            <w:r>
-              <w:rPr>
-                <w:b/>
-                <w:bCs/>
+              <w:rPr>
+                <w:color w:val="000000" w:themeColor="text1"/>
+              </w:rPr>
+            </w:pPr>
+            <w:r>
+              <w:rPr>
                 <w:color w:val="000000" w:themeColor="text1"/>
               </w:rPr>
               <w:t>Evento</w:t>
@@ -4930,17 +4751,12 @@
             <w:pPr>
               <w:widowControl w:val="0"/>
               <w:spacing w:line="240" w:lineRule="auto"/>
-              <w:jc w:val="center"/>
-              <w:rPr>
-                <w:b/>
-                <w:bCs/>
-                <w:color w:val="000000" w:themeColor="text1"/>
-              </w:rPr>
-            </w:pPr>
-            <w:r>
-              <w:rPr>
-                <w:b/>
-                <w:bCs/>
+              <w:rPr>
+                <w:color w:val="000000" w:themeColor="text1"/>
+              </w:rPr>
+            </w:pPr>
+            <w:r>
+              <w:rPr>
                 <w:color w:val="000000" w:themeColor="text1"/>
               </w:rPr>
               <w:t>Descripción</w:t>
@@ -4968,14 +4784,12 @@
                 <w:color w:val="000000" w:themeColor="text1"/>
               </w:rPr>
             </w:pPr>
-            <w:proofErr w:type="spellStart"/>
             <w:r>
               <w:rPr>
                 <w:color w:val="000000" w:themeColor="text1"/>
               </w:rPr>
               <w:t>btn_continuar</w:t>
             </w:r>
-            <w:proofErr w:type="spellEnd"/>
           </w:p>
         </w:tc>
         <w:tc>
@@ -5055,21 +4869,7 @@
               <w:rPr>
                 <w:color w:val="000000" w:themeColor="text1"/>
               </w:rPr>
-              <w:t xml:space="preserve">Luego de registrarse entra al </w:t>
-            </w:r>
-            <w:proofErr w:type="spellStart"/>
-            <w:r>
-              <w:rPr>
-                <w:color w:val="000000" w:themeColor="text1"/>
-              </w:rPr>
-              <w:t>menu</w:t>
-            </w:r>
-            <w:proofErr w:type="spellEnd"/>
-            <w:r>
-              <w:rPr>
-                <w:color w:val="000000" w:themeColor="text1"/>
-              </w:rPr>
-              <w:t xml:space="preserve"> principal</w:t>
+              <w:t>Luego de registrarse entra al menu principal</w:t>
             </w:r>
           </w:p>
         </w:tc>
@@ -5094,14 +4894,12 @@
                 <w:color w:val="000000" w:themeColor="text1"/>
               </w:rPr>
             </w:pPr>
-            <w:proofErr w:type="spellStart"/>
             <w:r>
               <w:rPr>
                 <w:color w:val="000000" w:themeColor="text1"/>
               </w:rPr>
               <w:t>btn_iniciar_sesion</w:t>
             </w:r>
-            <w:proofErr w:type="spellEnd"/>
           </w:p>
         </w:tc>
         <w:tc>
@@ -5231,21 +5029,7 @@
         <w:rPr>
           <w:color w:val="000000" w:themeColor="text1"/>
         </w:rPr>
-        <w:t xml:space="preserve">Permite registrar citas al cliente buscando al doctor por nombre, apellido o </w:t>
-      </w:r>
-      <w:proofErr w:type="spellStart"/>
-      <w:r>
-        <w:rPr>
-          <w:color w:val="000000" w:themeColor="text1"/>
-        </w:rPr>
-        <w:t>codigo</w:t>
-      </w:r>
-      <w:proofErr w:type="spellEnd"/>
-      <w:r>
-        <w:rPr>
-          <w:color w:val="000000" w:themeColor="text1"/>
-        </w:rPr>
-        <w:t>.</w:t>
+        <w:t>Permite registrar citas al cliente buscando al doctor por nombre, apellido o codigo.</w:t>
       </w:r>
     </w:p>
     <w:tbl>
@@ -5285,17 +5069,12 @@
             <w:pPr>
               <w:widowControl w:val="0"/>
               <w:spacing w:line="240" w:lineRule="auto"/>
-              <w:jc w:val="center"/>
-              <w:rPr>
-                <w:b/>
-                <w:bCs/>
-                <w:color w:val="000000" w:themeColor="text1"/>
-              </w:rPr>
-            </w:pPr>
-            <w:r>
-              <w:rPr>
-                <w:b/>
-                <w:bCs/>
+              <w:rPr>
+                <w:color w:val="000000" w:themeColor="text1"/>
+              </w:rPr>
+            </w:pPr>
+            <w:r>
+              <w:rPr>
                 <w:color w:val="000000" w:themeColor="text1"/>
               </w:rPr>
               <w:t>Nombre del formulario:</w:t>
@@ -5317,17 +5096,12 @@
             <w:pPr>
               <w:widowControl w:val="0"/>
               <w:spacing w:line="240" w:lineRule="auto"/>
-              <w:jc w:val="center"/>
-              <w:rPr>
-                <w:b/>
-                <w:bCs/>
-                <w:color w:val="000000" w:themeColor="text1"/>
-              </w:rPr>
-            </w:pPr>
-            <w:r>
-              <w:rPr>
-                <w:b/>
-                <w:bCs/>
+              <w:rPr>
+                <w:color w:val="000000" w:themeColor="text1"/>
+              </w:rPr>
+            </w:pPr>
+            <w:r>
+              <w:rPr>
                 <w:color w:val="000000" w:themeColor="text1"/>
               </w:rPr>
               <w:t>Descripción:</w:t>
@@ -5349,17 +5123,12 @@
             <w:pPr>
               <w:widowControl w:val="0"/>
               <w:spacing w:line="240" w:lineRule="auto"/>
-              <w:jc w:val="center"/>
-              <w:rPr>
-                <w:b/>
-                <w:bCs/>
-                <w:color w:val="000000" w:themeColor="text1"/>
-              </w:rPr>
-            </w:pPr>
-            <w:r>
-              <w:rPr>
-                <w:b/>
-                <w:bCs/>
+              <w:rPr>
+                <w:color w:val="000000" w:themeColor="text1"/>
+              </w:rPr>
+            </w:pPr>
+            <w:r>
+              <w:rPr>
                 <w:color w:val="000000" w:themeColor="text1"/>
               </w:rPr>
               <w:t>Usuarios:</w:t>
@@ -5387,14 +5156,12 @@
                 <w:color w:val="000000" w:themeColor="text1"/>
               </w:rPr>
             </w:pPr>
-            <w:proofErr w:type="spellStart"/>
             <w:r>
               <w:rPr>
                 <w:color w:val="000000" w:themeColor="text1"/>
               </w:rPr>
               <w:t>Registro_Citas</w:t>
             </w:r>
-            <w:proofErr w:type="spellEnd"/>
           </w:p>
         </w:tc>
         <w:tc>
@@ -5523,17 +5290,12 @@
             <w:pPr>
               <w:widowControl w:val="0"/>
               <w:spacing w:line="240" w:lineRule="auto"/>
-              <w:jc w:val="center"/>
-              <w:rPr>
-                <w:b/>
-                <w:bCs/>
-                <w:color w:val="000000" w:themeColor="text1"/>
-              </w:rPr>
-            </w:pPr>
-            <w:r>
-              <w:rPr>
-                <w:b/>
-                <w:bCs/>
+              <w:rPr>
+                <w:color w:val="000000" w:themeColor="text1"/>
+              </w:rPr>
+            </w:pPr>
+            <w:r>
+              <w:rPr>
                 <w:color w:val="000000" w:themeColor="text1"/>
               </w:rPr>
               <w:t>Control</w:t>
@@ -5555,17 +5317,12 @@
             <w:pPr>
               <w:widowControl w:val="0"/>
               <w:spacing w:line="240" w:lineRule="auto"/>
-              <w:jc w:val="center"/>
-              <w:rPr>
-                <w:b/>
-                <w:bCs/>
-                <w:color w:val="000000" w:themeColor="text1"/>
-              </w:rPr>
-            </w:pPr>
-            <w:r>
-              <w:rPr>
-                <w:b/>
-                <w:bCs/>
+              <w:rPr>
+                <w:color w:val="000000" w:themeColor="text1"/>
+              </w:rPr>
+            </w:pPr>
+            <w:r>
+              <w:rPr>
                 <w:color w:val="000000" w:themeColor="text1"/>
               </w:rPr>
               <w:t>Título</w:t>
@@ -5587,17 +5344,12 @@
             <w:pPr>
               <w:widowControl w:val="0"/>
               <w:spacing w:line="240" w:lineRule="auto"/>
-              <w:jc w:val="center"/>
-              <w:rPr>
-                <w:b/>
-                <w:bCs/>
-                <w:color w:val="000000" w:themeColor="text1"/>
-              </w:rPr>
-            </w:pPr>
-            <w:r>
-              <w:rPr>
-                <w:b/>
-                <w:bCs/>
+              <w:rPr>
+                <w:color w:val="000000" w:themeColor="text1"/>
+              </w:rPr>
+            </w:pPr>
+            <w:r>
+              <w:rPr>
                 <w:color w:val="000000" w:themeColor="text1"/>
               </w:rPr>
               <w:t>Evento</w:t>
@@ -5619,17 +5371,12 @@
             <w:pPr>
               <w:widowControl w:val="0"/>
               <w:spacing w:line="240" w:lineRule="auto"/>
-              <w:jc w:val="center"/>
-              <w:rPr>
-                <w:b/>
-                <w:bCs/>
-                <w:color w:val="000000" w:themeColor="text1"/>
-              </w:rPr>
-            </w:pPr>
-            <w:r>
-              <w:rPr>
-                <w:b/>
-                <w:bCs/>
+              <w:rPr>
+                <w:color w:val="000000" w:themeColor="text1"/>
+              </w:rPr>
+            </w:pPr>
+            <w:r>
+              <w:rPr>
                 <w:color w:val="000000" w:themeColor="text1"/>
               </w:rPr>
               <w:t>Descripción</w:t>
@@ -5657,14 +5404,12 @@
                 <w:color w:val="000000" w:themeColor="text1"/>
               </w:rPr>
             </w:pPr>
-            <w:proofErr w:type="spellStart"/>
             <w:r>
               <w:rPr>
                 <w:color w:val="000000" w:themeColor="text1"/>
               </w:rPr>
               <w:t>Jcb_buscar</w:t>
             </w:r>
-            <w:proofErr w:type="spellEnd"/>
           </w:p>
         </w:tc>
         <w:tc>
@@ -5713,14 +5458,12 @@
                 <w:color w:val="000000" w:themeColor="text1"/>
               </w:rPr>
             </w:pPr>
-            <w:proofErr w:type="spellStart"/>
             <w:r>
               <w:rPr>
                 <w:color w:val="000000" w:themeColor="text1"/>
               </w:rPr>
               <w:t>ActionPerformed</w:t>
             </w:r>
-            <w:proofErr w:type="spellEnd"/>
           </w:p>
         </w:tc>
         <w:tc>
@@ -5746,32 +5489,8 @@
               <w:rPr>
                 <w:color w:val="000000" w:themeColor="text1"/>
               </w:rPr>
-              <w:t xml:space="preserve">Permite buscar por </w:t>
-            </w:r>
-            <w:proofErr w:type="spellStart"/>
-            <w:proofErr w:type="gramStart"/>
-            <w:r>
-              <w:rPr>
-                <w:color w:val="000000" w:themeColor="text1"/>
-              </w:rPr>
-              <w:t>nombre,apellido</w:t>
-            </w:r>
-            <w:proofErr w:type="spellEnd"/>
-            <w:proofErr w:type="gramEnd"/>
-            <w:r>
-              <w:rPr>
-                <w:color w:val="000000" w:themeColor="text1"/>
-              </w:rPr>
-              <w:t xml:space="preserve"> o </w:t>
-            </w:r>
-            <w:proofErr w:type="spellStart"/>
-            <w:r>
-              <w:rPr>
-                <w:color w:val="000000" w:themeColor="text1"/>
-              </w:rPr>
-              <w:t>codigo</w:t>
-            </w:r>
-            <w:proofErr w:type="spellEnd"/>
+              <w:t>Permite buscar por nombre,apellido o codigo</w:t>
+            </w:r>
           </w:p>
         </w:tc>
       </w:tr>
@@ -5795,14 +5514,12 @@
                 <w:color w:val="000000" w:themeColor="text1"/>
               </w:rPr>
             </w:pPr>
-            <w:proofErr w:type="spellStart"/>
             <w:r>
               <w:rPr>
                 <w:color w:val="000000" w:themeColor="text1"/>
               </w:rPr>
               <w:t>btn_agen_cita</w:t>
             </w:r>
-            <w:proofErr w:type="spellEnd"/>
           </w:p>
         </w:tc>
         <w:tc>
@@ -5897,46 +5614,28 @@
           <w:color w:val="000000" w:themeColor="text1"/>
         </w:rPr>
       </w:pPr>
-      <w:proofErr w:type="spellStart"/>
       <w:r>
         <w:rPr>
           <w:b/>
           <w:bCs/>
           <w:color w:val="000000" w:themeColor="text1"/>
         </w:rPr>
-        <w:t>Atencion</w:t>
+        <w:t>Atencion Pacientes:</w:t>
       </w:r>
-      <w:proofErr w:type="spellEnd"/>
+    </w:p>
+    <w:p>
+      <w:pPr>
+        <w:spacing w:before="240" w:after="240"/>
+        <w:rPr>
+          <w:color w:val="000000" w:themeColor="text1"/>
+        </w:rPr>
+      </w:pPr>
       <w:r>
         <w:rPr>
-          <w:b/>
-          <w:bCs/>
-          <w:color w:val="000000" w:themeColor="text1"/>
-        </w:rPr>
-        <w:t xml:space="preserve"> Pacientes:</w:t>
+          <w:color w:val="000000" w:themeColor="text1"/>
+        </w:rPr>
+        <w:t>Permite al doctor buscar las citas y modificar el historial clinico</w:t>
       </w:r>
-    </w:p>
-    <w:p>
-      <w:pPr>
-        <w:spacing w:before="240" w:after="240"/>
-        <w:rPr>
-          <w:color w:val="000000" w:themeColor="text1"/>
-        </w:rPr>
-      </w:pPr>
-      <w:r>
-        <w:rPr>
-          <w:color w:val="000000" w:themeColor="text1"/>
-        </w:rPr>
-        <w:t xml:space="preserve">Permite al doctor buscar las citas y modificar el historial </w:t>
-      </w:r>
-      <w:proofErr w:type="spellStart"/>
-      <w:r>
-        <w:rPr>
-          <w:color w:val="000000" w:themeColor="text1"/>
-        </w:rPr>
-        <w:t>clinico</w:t>
-      </w:r>
-      <w:proofErr w:type="spellEnd"/>
     </w:p>
     <w:tbl>
       <w:tblPr>
@@ -5975,17 +5674,12 @@
             <w:pPr>
               <w:widowControl w:val="0"/>
               <w:spacing w:line="240" w:lineRule="auto"/>
-              <w:jc w:val="center"/>
-              <w:rPr>
-                <w:b/>
-                <w:bCs/>
-                <w:color w:val="000000" w:themeColor="text1"/>
-              </w:rPr>
-            </w:pPr>
-            <w:r>
-              <w:rPr>
-                <w:b/>
-                <w:bCs/>
+              <w:rPr>
+                <w:color w:val="000000" w:themeColor="text1"/>
+              </w:rPr>
+            </w:pPr>
+            <w:r>
+              <w:rPr>
                 <w:color w:val="000000" w:themeColor="text1"/>
               </w:rPr>
               <w:t>Nombre del formulario:</w:t>
@@ -6007,17 +5701,12 @@
             <w:pPr>
               <w:widowControl w:val="0"/>
               <w:spacing w:line="240" w:lineRule="auto"/>
-              <w:jc w:val="center"/>
-              <w:rPr>
-                <w:b/>
-                <w:bCs/>
-                <w:color w:val="000000" w:themeColor="text1"/>
-              </w:rPr>
-            </w:pPr>
-            <w:r>
-              <w:rPr>
-                <w:b/>
-                <w:bCs/>
+              <w:rPr>
+                <w:color w:val="000000" w:themeColor="text1"/>
+              </w:rPr>
+            </w:pPr>
+            <w:r>
+              <w:rPr>
                 <w:color w:val="000000" w:themeColor="text1"/>
               </w:rPr>
               <w:t>Descripción:</w:t>
@@ -6039,17 +5728,12 @@
             <w:pPr>
               <w:widowControl w:val="0"/>
               <w:spacing w:line="240" w:lineRule="auto"/>
-              <w:jc w:val="center"/>
-              <w:rPr>
-                <w:b/>
-                <w:bCs/>
-                <w:color w:val="000000" w:themeColor="text1"/>
-              </w:rPr>
-            </w:pPr>
-            <w:r>
-              <w:rPr>
-                <w:b/>
-                <w:bCs/>
+              <w:rPr>
+                <w:color w:val="000000" w:themeColor="text1"/>
+              </w:rPr>
+            </w:pPr>
+            <w:r>
+              <w:rPr>
                 <w:color w:val="000000" w:themeColor="text1"/>
               </w:rPr>
               <w:t>Usuarios:</w:t>
@@ -6077,14 +5761,12 @@
                 <w:color w:val="000000" w:themeColor="text1"/>
               </w:rPr>
             </w:pPr>
-            <w:proofErr w:type="spellStart"/>
             <w:r>
               <w:rPr>
                 <w:color w:val="000000" w:themeColor="text1"/>
               </w:rPr>
               <w:t>Atencion_Pacientes</w:t>
             </w:r>
-            <w:proofErr w:type="spellEnd"/>
           </w:p>
         </w:tc>
         <w:tc>
@@ -6205,17 +5887,12 @@
             <w:pPr>
               <w:widowControl w:val="0"/>
               <w:spacing w:line="240" w:lineRule="auto"/>
-              <w:jc w:val="center"/>
-              <w:rPr>
-                <w:b/>
-                <w:bCs/>
-                <w:color w:val="000000" w:themeColor="text1"/>
-              </w:rPr>
-            </w:pPr>
-            <w:r>
-              <w:rPr>
-                <w:b/>
-                <w:bCs/>
+              <w:rPr>
+                <w:color w:val="000000" w:themeColor="text1"/>
+              </w:rPr>
+            </w:pPr>
+            <w:r>
+              <w:rPr>
                 <w:color w:val="000000" w:themeColor="text1"/>
               </w:rPr>
               <w:t>Control</w:t>
@@ -6237,17 +5914,12 @@
             <w:pPr>
               <w:widowControl w:val="0"/>
               <w:spacing w:line="240" w:lineRule="auto"/>
-              <w:jc w:val="center"/>
-              <w:rPr>
-                <w:b/>
-                <w:bCs/>
-                <w:color w:val="000000" w:themeColor="text1"/>
-              </w:rPr>
-            </w:pPr>
-            <w:r>
-              <w:rPr>
-                <w:b/>
-                <w:bCs/>
+              <w:rPr>
+                <w:color w:val="000000" w:themeColor="text1"/>
+              </w:rPr>
+            </w:pPr>
+            <w:r>
+              <w:rPr>
                 <w:color w:val="000000" w:themeColor="text1"/>
               </w:rPr>
               <w:t>Título</w:t>
@@ -6269,17 +5941,12 @@
             <w:pPr>
               <w:widowControl w:val="0"/>
               <w:spacing w:line="240" w:lineRule="auto"/>
-              <w:jc w:val="center"/>
-              <w:rPr>
-                <w:b/>
-                <w:bCs/>
-                <w:color w:val="000000" w:themeColor="text1"/>
-              </w:rPr>
-            </w:pPr>
-            <w:r>
-              <w:rPr>
-                <w:b/>
-                <w:bCs/>
+              <w:rPr>
+                <w:color w:val="000000" w:themeColor="text1"/>
+              </w:rPr>
+            </w:pPr>
+            <w:r>
+              <w:rPr>
                 <w:color w:val="000000" w:themeColor="text1"/>
               </w:rPr>
               <w:t>Evento</w:t>
@@ -6301,17 +5968,12 @@
             <w:pPr>
               <w:widowControl w:val="0"/>
               <w:spacing w:line="240" w:lineRule="auto"/>
-              <w:jc w:val="center"/>
-              <w:rPr>
-                <w:b/>
-                <w:bCs/>
-                <w:color w:val="000000" w:themeColor="text1"/>
-              </w:rPr>
-            </w:pPr>
-            <w:r>
-              <w:rPr>
-                <w:b/>
-                <w:bCs/>
+              <w:rPr>
+                <w:color w:val="000000" w:themeColor="text1"/>
+              </w:rPr>
+            </w:pPr>
+            <w:r>
+              <w:rPr>
                 <w:color w:val="000000" w:themeColor="text1"/>
               </w:rPr>
               <w:t>Descripción</w:t>
@@ -6339,14 +6001,12 @@
                 <w:color w:val="000000" w:themeColor="text1"/>
               </w:rPr>
             </w:pPr>
-            <w:proofErr w:type="spellStart"/>
             <w:r>
               <w:rPr>
                 <w:color w:val="000000" w:themeColor="text1"/>
               </w:rPr>
               <w:t>btn_registrar</w:t>
             </w:r>
-            <w:proofErr w:type="spellEnd"/>
           </w:p>
         </w:tc>
         <w:tc>
@@ -6502,17 +6162,12 @@
             <w:pPr>
               <w:widowControl w:val="0"/>
               <w:spacing w:line="240" w:lineRule="auto"/>
-              <w:jc w:val="center"/>
-              <w:rPr>
-                <w:b/>
-                <w:bCs/>
-                <w:color w:val="000000" w:themeColor="text1"/>
-              </w:rPr>
-            </w:pPr>
-            <w:r>
-              <w:rPr>
-                <w:b/>
-                <w:bCs/>
+              <w:rPr>
+                <w:color w:val="000000" w:themeColor="text1"/>
+              </w:rPr>
+            </w:pPr>
+            <w:r>
+              <w:rPr>
                 <w:color w:val="000000" w:themeColor="text1"/>
               </w:rPr>
               <w:t>Nombre del formulario:</w:t>
@@ -6534,17 +6189,12 @@
             <w:pPr>
               <w:widowControl w:val="0"/>
               <w:spacing w:line="240" w:lineRule="auto"/>
-              <w:jc w:val="center"/>
-              <w:rPr>
-                <w:b/>
-                <w:bCs/>
-                <w:color w:val="000000" w:themeColor="text1"/>
-              </w:rPr>
-            </w:pPr>
-            <w:r>
-              <w:rPr>
-                <w:b/>
-                <w:bCs/>
+              <w:rPr>
+                <w:color w:val="000000" w:themeColor="text1"/>
+              </w:rPr>
+            </w:pPr>
+            <w:r>
+              <w:rPr>
                 <w:color w:val="000000" w:themeColor="text1"/>
               </w:rPr>
               <w:t>Descripción:</w:t>
@@ -6566,17 +6216,12 @@
             <w:pPr>
               <w:widowControl w:val="0"/>
               <w:spacing w:line="240" w:lineRule="auto"/>
-              <w:jc w:val="center"/>
-              <w:rPr>
-                <w:b/>
-                <w:bCs/>
-                <w:color w:val="000000" w:themeColor="text1"/>
-              </w:rPr>
-            </w:pPr>
-            <w:r>
-              <w:rPr>
-                <w:b/>
-                <w:bCs/>
+              <w:rPr>
+                <w:color w:val="000000" w:themeColor="text1"/>
+              </w:rPr>
+            </w:pPr>
+            <w:r>
+              <w:rPr>
                 <w:color w:val="000000" w:themeColor="text1"/>
               </w:rPr>
               <w:t>Usuarios:</w:t>
@@ -6604,14 +6249,12 @@
                 <w:color w:val="000000" w:themeColor="text1"/>
               </w:rPr>
             </w:pPr>
-            <w:proofErr w:type="spellStart"/>
             <w:r>
               <w:rPr>
                 <w:color w:val="000000" w:themeColor="text1"/>
               </w:rPr>
               <w:t>Mante_doc</w:t>
             </w:r>
-            <w:proofErr w:type="spellEnd"/>
           </w:p>
         </w:tc>
         <w:tc>
@@ -6637,23 +6280,7 @@
               <w:rPr>
                 <w:color w:val="000000" w:themeColor="text1"/>
               </w:rPr>
-              <w:t xml:space="preserve">Permite </w:t>
-            </w:r>
-            <w:proofErr w:type="spellStart"/>
-            <w:proofErr w:type="gramStart"/>
-            <w:r>
-              <w:rPr>
-                <w:color w:val="000000" w:themeColor="text1"/>
-              </w:rPr>
-              <w:t>agregar,editar</w:t>
-            </w:r>
-            <w:proofErr w:type="spellEnd"/>
-            <w:proofErr w:type="gramEnd"/>
-            <w:r>
-              <w:rPr>
-                <w:color w:val="000000" w:themeColor="text1"/>
-              </w:rPr>
-              <w:t xml:space="preserve"> o eliminar información de los doctores</w:t>
+              <w:t>Permite agregar,editar o eliminar información de los doctores</w:t>
             </w:r>
           </w:p>
         </w:tc>
@@ -6748,17 +6375,12 @@
             <w:pPr>
               <w:widowControl w:val="0"/>
               <w:spacing w:line="240" w:lineRule="auto"/>
-              <w:jc w:val="center"/>
-              <w:rPr>
-                <w:b/>
-                <w:bCs/>
-                <w:color w:val="000000" w:themeColor="text1"/>
-              </w:rPr>
-            </w:pPr>
-            <w:r>
-              <w:rPr>
-                <w:b/>
-                <w:bCs/>
+              <w:rPr>
+                <w:color w:val="000000" w:themeColor="text1"/>
+              </w:rPr>
+            </w:pPr>
+            <w:r>
+              <w:rPr>
                 <w:color w:val="000000" w:themeColor="text1"/>
               </w:rPr>
               <w:t>Control</w:t>
@@ -6780,17 +6402,12 @@
             <w:pPr>
               <w:widowControl w:val="0"/>
               <w:spacing w:line="240" w:lineRule="auto"/>
-              <w:jc w:val="center"/>
-              <w:rPr>
-                <w:b/>
-                <w:bCs/>
-                <w:color w:val="000000" w:themeColor="text1"/>
-              </w:rPr>
-            </w:pPr>
-            <w:r>
-              <w:rPr>
-                <w:b/>
-                <w:bCs/>
+              <w:rPr>
+                <w:color w:val="000000" w:themeColor="text1"/>
+              </w:rPr>
+            </w:pPr>
+            <w:r>
+              <w:rPr>
                 <w:color w:val="000000" w:themeColor="text1"/>
               </w:rPr>
               <w:t>Título</w:t>
@@ -6812,17 +6429,12 @@
             <w:pPr>
               <w:widowControl w:val="0"/>
               <w:spacing w:line="240" w:lineRule="auto"/>
-              <w:jc w:val="center"/>
-              <w:rPr>
-                <w:b/>
-                <w:bCs/>
-                <w:color w:val="000000" w:themeColor="text1"/>
-              </w:rPr>
-            </w:pPr>
-            <w:r>
-              <w:rPr>
-                <w:b/>
-                <w:bCs/>
+              <w:rPr>
+                <w:color w:val="000000" w:themeColor="text1"/>
+              </w:rPr>
+            </w:pPr>
+            <w:r>
+              <w:rPr>
                 <w:color w:val="000000" w:themeColor="text1"/>
               </w:rPr>
               <w:t>Evento</w:t>
@@ -6844,17 +6456,12 @@
             <w:pPr>
               <w:widowControl w:val="0"/>
               <w:spacing w:line="240" w:lineRule="auto"/>
-              <w:jc w:val="center"/>
-              <w:rPr>
-                <w:b/>
-                <w:bCs/>
-                <w:color w:val="000000" w:themeColor="text1"/>
-              </w:rPr>
-            </w:pPr>
-            <w:r>
-              <w:rPr>
-                <w:b/>
-                <w:bCs/>
+              <w:rPr>
+                <w:color w:val="000000" w:themeColor="text1"/>
+              </w:rPr>
+            </w:pPr>
+            <w:r>
+              <w:rPr>
                 <w:color w:val="000000" w:themeColor="text1"/>
               </w:rPr>
               <w:t>Descripción</w:t>
@@ -6882,14 +6489,12 @@
                 <w:color w:val="000000" w:themeColor="text1"/>
               </w:rPr>
             </w:pPr>
-            <w:proofErr w:type="spellStart"/>
             <w:r>
               <w:rPr>
                 <w:color w:val="000000" w:themeColor="text1"/>
               </w:rPr>
               <w:t>btn_agregar</w:t>
             </w:r>
-            <w:proofErr w:type="spellEnd"/>
           </w:p>
         </w:tc>
         <w:tc>
@@ -6994,14 +6599,12 @@
                 <w:color w:val="000000" w:themeColor="text1"/>
               </w:rPr>
             </w:pPr>
-            <w:proofErr w:type="spellStart"/>
             <w:r>
               <w:rPr>
                 <w:color w:val="000000" w:themeColor="text1"/>
               </w:rPr>
               <w:t>btn_editar</w:t>
             </w:r>
-            <w:proofErr w:type="spellEnd"/>
           </w:p>
         </w:tc>
         <w:tc>
@@ -7106,14 +6709,12 @@
                 <w:color w:val="000000" w:themeColor="text1"/>
               </w:rPr>
             </w:pPr>
-            <w:proofErr w:type="spellStart"/>
             <w:r>
               <w:rPr>
                 <w:color w:val="000000" w:themeColor="text1"/>
               </w:rPr>
               <w:t>btn_eliminar</w:t>
             </w:r>
-            <w:proofErr w:type="spellEnd"/>
           </w:p>
         </w:tc>
         <w:tc>
@@ -7268,17 +6869,12 @@
             <w:pPr>
               <w:widowControl w:val="0"/>
               <w:spacing w:line="240" w:lineRule="auto"/>
-              <w:jc w:val="center"/>
-              <w:rPr>
-                <w:b/>
-                <w:bCs/>
-                <w:color w:val="000000" w:themeColor="text1"/>
-              </w:rPr>
-            </w:pPr>
-            <w:r>
-              <w:rPr>
-                <w:b/>
-                <w:bCs/>
+              <w:rPr>
+                <w:color w:val="000000" w:themeColor="text1"/>
+              </w:rPr>
+            </w:pPr>
+            <w:r>
+              <w:rPr>
                 <w:color w:val="000000" w:themeColor="text1"/>
               </w:rPr>
               <w:t>Nombre del formulario:</w:t>
@@ -7300,17 +6896,12 @@
             <w:pPr>
               <w:widowControl w:val="0"/>
               <w:spacing w:line="240" w:lineRule="auto"/>
-              <w:jc w:val="center"/>
-              <w:rPr>
-                <w:b/>
-                <w:bCs/>
-                <w:color w:val="000000" w:themeColor="text1"/>
-              </w:rPr>
-            </w:pPr>
-            <w:r>
-              <w:rPr>
-                <w:b/>
-                <w:bCs/>
+              <w:rPr>
+                <w:color w:val="000000" w:themeColor="text1"/>
+              </w:rPr>
+            </w:pPr>
+            <w:r>
+              <w:rPr>
                 <w:color w:val="000000" w:themeColor="text1"/>
               </w:rPr>
               <w:t>Descripción:</w:t>
@@ -7332,17 +6923,12 @@
             <w:pPr>
               <w:widowControl w:val="0"/>
               <w:spacing w:line="240" w:lineRule="auto"/>
-              <w:jc w:val="center"/>
-              <w:rPr>
-                <w:b/>
-                <w:bCs/>
-                <w:color w:val="000000" w:themeColor="text1"/>
-              </w:rPr>
-            </w:pPr>
-            <w:r>
-              <w:rPr>
-                <w:b/>
-                <w:bCs/>
+              <w:rPr>
+                <w:color w:val="000000" w:themeColor="text1"/>
+              </w:rPr>
+            </w:pPr>
+            <w:r>
+              <w:rPr>
                 <w:color w:val="000000" w:themeColor="text1"/>
               </w:rPr>
               <w:t>Usuarios:</w:t>
@@ -7370,14 +6956,12 @@
                 <w:color w:val="000000" w:themeColor="text1"/>
               </w:rPr>
             </w:pPr>
-            <w:proofErr w:type="spellStart"/>
             <w:r>
               <w:rPr>
                 <w:color w:val="000000" w:themeColor="text1"/>
               </w:rPr>
               <w:t>Mante_clien</w:t>
             </w:r>
-            <w:proofErr w:type="spellEnd"/>
           </w:p>
         </w:tc>
         <w:tc>
@@ -7498,17 +7082,12 @@
             <w:pPr>
               <w:widowControl w:val="0"/>
               <w:spacing w:line="240" w:lineRule="auto"/>
-              <w:jc w:val="center"/>
-              <w:rPr>
-                <w:b/>
-                <w:bCs/>
-                <w:color w:val="000000" w:themeColor="text1"/>
-              </w:rPr>
-            </w:pPr>
-            <w:r>
-              <w:rPr>
-                <w:b/>
-                <w:bCs/>
+              <w:rPr>
+                <w:color w:val="000000" w:themeColor="text1"/>
+              </w:rPr>
+            </w:pPr>
+            <w:r>
+              <w:rPr>
                 <w:color w:val="000000" w:themeColor="text1"/>
               </w:rPr>
               <w:t>Control</w:t>
@@ -7530,17 +7109,12 @@
             <w:pPr>
               <w:widowControl w:val="0"/>
               <w:spacing w:line="240" w:lineRule="auto"/>
-              <w:jc w:val="center"/>
-              <w:rPr>
-                <w:b/>
-                <w:bCs/>
-                <w:color w:val="000000" w:themeColor="text1"/>
-              </w:rPr>
-            </w:pPr>
-            <w:r>
-              <w:rPr>
-                <w:b/>
-                <w:bCs/>
+              <w:rPr>
+                <w:color w:val="000000" w:themeColor="text1"/>
+              </w:rPr>
+            </w:pPr>
+            <w:r>
+              <w:rPr>
                 <w:color w:val="000000" w:themeColor="text1"/>
               </w:rPr>
               <w:t>Título</w:t>
@@ -7562,17 +7136,12 @@
             <w:pPr>
               <w:widowControl w:val="0"/>
               <w:spacing w:line="240" w:lineRule="auto"/>
-              <w:jc w:val="center"/>
-              <w:rPr>
-                <w:b/>
-                <w:bCs/>
-                <w:color w:val="000000" w:themeColor="text1"/>
-              </w:rPr>
-            </w:pPr>
-            <w:r>
-              <w:rPr>
-                <w:b/>
-                <w:bCs/>
+              <w:rPr>
+                <w:color w:val="000000" w:themeColor="text1"/>
+              </w:rPr>
+            </w:pPr>
+            <w:r>
+              <w:rPr>
                 <w:color w:val="000000" w:themeColor="text1"/>
               </w:rPr>
               <w:t>Evento</w:t>
@@ -7594,17 +7163,12 @@
             <w:pPr>
               <w:widowControl w:val="0"/>
               <w:spacing w:line="240" w:lineRule="auto"/>
-              <w:jc w:val="center"/>
-              <w:rPr>
-                <w:b/>
-                <w:bCs/>
-                <w:color w:val="000000" w:themeColor="text1"/>
-              </w:rPr>
-            </w:pPr>
-            <w:r>
-              <w:rPr>
-                <w:b/>
-                <w:bCs/>
+              <w:rPr>
+                <w:color w:val="000000" w:themeColor="text1"/>
+              </w:rPr>
+            </w:pPr>
+            <w:r>
+              <w:rPr>
                 <w:color w:val="000000" w:themeColor="text1"/>
               </w:rPr>
               <w:t>Descripción</w:t>
@@ -7632,14 +7196,12 @@
                 <w:color w:val="000000" w:themeColor="text1"/>
               </w:rPr>
             </w:pPr>
-            <w:proofErr w:type="spellStart"/>
             <w:r>
               <w:rPr>
                 <w:color w:val="000000" w:themeColor="text1"/>
               </w:rPr>
               <w:t>btn_modificar</w:t>
             </w:r>
-            <w:proofErr w:type="spellEnd"/>
           </w:p>
         </w:tc>
         <w:tc>
@@ -7744,14 +7306,12 @@
                 <w:color w:val="000000" w:themeColor="text1"/>
               </w:rPr>
             </w:pPr>
-            <w:proofErr w:type="spellStart"/>
             <w:r>
               <w:rPr>
                 <w:color w:val="000000" w:themeColor="text1"/>
               </w:rPr>
               <w:t>btn_eliminar</w:t>
             </w:r>
-            <w:proofErr w:type="spellEnd"/>
           </w:p>
         </w:tc>
         <w:tc>
@@ -7939,17 +7499,12 @@
             <w:pPr>
               <w:widowControl w:val="0"/>
               <w:spacing w:line="240" w:lineRule="auto"/>
-              <w:jc w:val="center"/>
-              <w:rPr>
-                <w:b/>
-                <w:bCs/>
-                <w:color w:val="000000" w:themeColor="text1"/>
-              </w:rPr>
-            </w:pPr>
-            <w:r>
-              <w:rPr>
-                <w:b/>
-                <w:bCs/>
+              <w:rPr>
+                <w:color w:val="000000" w:themeColor="text1"/>
+              </w:rPr>
+            </w:pPr>
+            <w:r>
+              <w:rPr>
                 <w:color w:val="000000" w:themeColor="text1"/>
               </w:rPr>
               <w:t>Nombre del formulario:</w:t>
@@ -7971,17 +7526,12 @@
             <w:pPr>
               <w:widowControl w:val="0"/>
               <w:spacing w:line="240" w:lineRule="auto"/>
-              <w:jc w:val="center"/>
-              <w:rPr>
-                <w:b/>
-                <w:bCs/>
-                <w:color w:val="000000" w:themeColor="text1"/>
-              </w:rPr>
-            </w:pPr>
-            <w:r>
-              <w:rPr>
-                <w:b/>
-                <w:bCs/>
+              <w:rPr>
+                <w:color w:val="000000" w:themeColor="text1"/>
+              </w:rPr>
+            </w:pPr>
+            <w:r>
+              <w:rPr>
                 <w:color w:val="000000" w:themeColor="text1"/>
               </w:rPr>
               <w:t>Descripción:</w:t>
@@ -8003,17 +7553,12 @@
             <w:pPr>
               <w:widowControl w:val="0"/>
               <w:spacing w:line="240" w:lineRule="auto"/>
-              <w:jc w:val="center"/>
-              <w:rPr>
-                <w:b/>
-                <w:bCs/>
-                <w:color w:val="000000" w:themeColor="text1"/>
-              </w:rPr>
-            </w:pPr>
-            <w:r>
-              <w:rPr>
-                <w:b/>
-                <w:bCs/>
+              <w:rPr>
+                <w:color w:val="000000" w:themeColor="text1"/>
+              </w:rPr>
+            </w:pPr>
+            <w:r>
+              <w:rPr>
                 <w:color w:val="000000" w:themeColor="text1"/>
               </w:rPr>
               <w:t>Usuarios:</w:t>
@@ -8167,17 +7712,12 @@
             <w:pPr>
               <w:widowControl w:val="0"/>
               <w:spacing w:line="240" w:lineRule="auto"/>
-              <w:jc w:val="center"/>
-              <w:rPr>
-                <w:b/>
-                <w:bCs/>
-                <w:color w:val="000000" w:themeColor="text1"/>
-              </w:rPr>
-            </w:pPr>
-            <w:r>
-              <w:rPr>
-                <w:b/>
-                <w:bCs/>
+              <w:rPr>
+                <w:color w:val="000000" w:themeColor="text1"/>
+              </w:rPr>
+            </w:pPr>
+            <w:r>
+              <w:rPr>
                 <w:color w:val="000000" w:themeColor="text1"/>
               </w:rPr>
               <w:t>Control</w:t>
@@ -8199,17 +7739,12 @@
             <w:pPr>
               <w:widowControl w:val="0"/>
               <w:spacing w:line="240" w:lineRule="auto"/>
-              <w:jc w:val="center"/>
-              <w:rPr>
-                <w:b/>
-                <w:bCs/>
-                <w:color w:val="000000" w:themeColor="text1"/>
-              </w:rPr>
-            </w:pPr>
-            <w:r>
-              <w:rPr>
-                <w:b/>
-                <w:bCs/>
+              <w:rPr>
+                <w:color w:val="000000" w:themeColor="text1"/>
+              </w:rPr>
+            </w:pPr>
+            <w:r>
+              <w:rPr>
                 <w:color w:val="000000" w:themeColor="text1"/>
               </w:rPr>
               <w:t>Título</w:t>
@@ -8231,17 +7766,12 @@
             <w:pPr>
               <w:widowControl w:val="0"/>
               <w:spacing w:line="240" w:lineRule="auto"/>
-              <w:jc w:val="center"/>
-              <w:rPr>
-                <w:b/>
-                <w:bCs/>
-                <w:color w:val="000000" w:themeColor="text1"/>
-              </w:rPr>
-            </w:pPr>
-            <w:r>
-              <w:rPr>
-                <w:b/>
-                <w:bCs/>
+              <w:rPr>
+                <w:color w:val="000000" w:themeColor="text1"/>
+              </w:rPr>
+            </w:pPr>
+            <w:r>
+              <w:rPr>
                 <w:color w:val="000000" w:themeColor="text1"/>
               </w:rPr>
               <w:t>Evento</w:t>
@@ -8263,17 +7793,12 @@
             <w:pPr>
               <w:widowControl w:val="0"/>
               <w:spacing w:line="240" w:lineRule="auto"/>
-              <w:jc w:val="center"/>
-              <w:rPr>
-                <w:b/>
-                <w:bCs/>
-                <w:color w:val="000000" w:themeColor="text1"/>
-              </w:rPr>
-            </w:pPr>
-            <w:r>
-              <w:rPr>
-                <w:b/>
-                <w:bCs/>
+              <w:rPr>
+                <w:color w:val="000000" w:themeColor="text1"/>
+              </w:rPr>
+            </w:pPr>
+            <w:r>
+              <w:rPr>
                 <w:color w:val="000000" w:themeColor="text1"/>
               </w:rPr>
               <w:t>Descripción</w:t>
@@ -8301,14 +7826,12 @@
                 <w:color w:val="000000" w:themeColor="text1"/>
               </w:rPr>
             </w:pPr>
-            <w:proofErr w:type="spellStart"/>
             <w:r>
               <w:rPr>
                 <w:color w:val="000000" w:themeColor="text1"/>
               </w:rPr>
               <w:t>btn_modificar_cita</w:t>
             </w:r>
-            <w:proofErr w:type="spellEnd"/>
           </w:p>
         </w:tc>
         <w:tc>
@@ -8413,14 +7936,12 @@
                 <w:color w:val="000000" w:themeColor="text1"/>
               </w:rPr>
             </w:pPr>
-            <w:proofErr w:type="spellStart"/>
             <w:r>
               <w:rPr>
                 <w:color w:val="000000" w:themeColor="text1"/>
               </w:rPr>
               <w:t>btn_anular_cita</w:t>
             </w:r>
-            <w:proofErr w:type="spellEnd"/>
           </w:p>
         </w:tc>
         <w:tc>
@@ -8525,14 +8046,12 @@
                 <w:color w:val="000000" w:themeColor="text1"/>
               </w:rPr>
             </w:pPr>
-            <w:proofErr w:type="spellStart"/>
             <w:r>
               <w:rPr>
                 <w:color w:val="000000" w:themeColor="text1"/>
               </w:rPr>
               <w:t>btn_buscar</w:t>
             </w:r>
-            <w:proofErr w:type="spellEnd"/>
           </w:p>
         </w:tc>
         <w:tc>
@@ -9396,25 +8915,7 @@
           <w:sz w:val="22"/>
           <w:szCs w:val="22"/>
         </w:rPr>
-        <w:t xml:space="preserve">Se implemento un </w:t>
-      </w:r>
-      <w:r>
-        <w:rPr>
-          <w:rFonts w:ascii="Arial" w:hAnsi="Arial" w:cs="Arial"/>
-          <w:color w:val="000000" w:themeColor="text1"/>
-          <w:sz w:val="22"/>
-          <w:szCs w:val="22"/>
-        </w:rPr>
-        <w:t>Login</w:t>
-      </w:r>
-      <w:r>
-        <w:rPr>
-          <w:rFonts w:ascii="Arial" w:hAnsi="Arial" w:cs="Arial"/>
-          <w:color w:val="000000" w:themeColor="text1"/>
-          <w:sz w:val="22"/>
-          <w:szCs w:val="22"/>
-        </w:rPr>
-        <w:t xml:space="preserve"> </w:t>
+        <w:t xml:space="preserve">Se implemento un login </w:t>
       </w:r>
       <w:r>
         <w:rPr>
@@ -9643,130 +9144,6 @@
           </w:r>
           <w:bookmarkEnd w:id="17"/>
         </w:p>
-        <w:tbl>
-          <w:tblPr>
-            <w:tblpPr w:leftFromText="141" w:rightFromText="141" w:vertAnchor="text" w:horzAnchor="margin" w:tblpY="9"/>
-            <w:tblW w:w="5000" w:type="pct"/>
-            <w:tblCellSpacing w:w="15" w:type="dxa"/>
-            <w:tblCellMar>
-              <w:top w:w="15" w:type="dxa"/>
-              <w:left w:w="15" w:type="dxa"/>
-              <w:bottom w:w="15" w:type="dxa"/>
-              <w:right w:w="15" w:type="dxa"/>
-            </w:tblCellMar>
-            <w:tblLook w:val="04A0" w:firstRow="1" w:lastRow="0" w:firstColumn="1" w:lastColumn="0" w:noHBand="0" w:noVBand="1"/>
-          </w:tblPr>
-          <w:tblGrid>
-            <w:gridCol w:w="320"/>
-            <w:gridCol w:w="8709"/>
-          </w:tblGrid>
-          <w:tr>
-            <w:trPr>
-              <w:tblCellSpacing w:w="15" w:type="dxa"/>
-            </w:trPr>
-            <w:tc>
-              <w:tcPr>
-                <w:tcW w:w="152" w:type="pct"/>
-                <w:hideMark/>
-              </w:tcPr>
-              <w:p>
-                <w:pPr>
-                  <w:pStyle w:val="Bibliografa"/>
-                  <w:rPr>
-                    <w:noProof/>
-                    <w:color w:val="000000" w:themeColor="text1"/>
-                    <w:lang w:val="es-ES"/>
-                  </w:rPr>
-                </w:pPr>
-                <w:r>
-                  <w:rPr>
-                    <w:noProof/>
-                    <w:color w:val="000000" w:themeColor="text1"/>
-                    <w:lang w:val="es-ES"/>
-                  </w:rPr>
-                  <w:t xml:space="preserve">[1] </w:t>
-                </w:r>
-              </w:p>
-            </w:tc>
-            <w:tc>
-              <w:tcPr>
-                <w:tcW w:w="0" w:type="auto"/>
-                <w:hideMark/>
-              </w:tcPr>
-              <w:p>
-                <w:pPr>
-                  <w:pStyle w:val="Bibliografa"/>
-                  <w:rPr>
-                    <w:noProof/>
-                    <w:color w:val="000000" w:themeColor="text1"/>
-                    <w:lang w:val="es-ES"/>
-                  </w:rPr>
-                </w:pPr>
-                <w:r>
-                  <w:rPr>
-                    <w:noProof/>
-                    <w:color w:val="000000" w:themeColor="text1"/>
-                    <w:lang w:val="es-ES"/>
-                  </w:rPr>
-                  <w:t xml:space="preserve">tutorialspoint, Sqlite Java Tutorial. </w:t>
-                </w:r>
-              </w:p>
-            </w:tc>
-          </w:tr>
-          <w:tr>
-            <w:trPr>
-              <w:tblCellSpacing w:w="15" w:type="dxa"/>
-            </w:trPr>
-            <w:tc>
-              <w:tcPr>
-                <w:tcW w:w="152" w:type="pct"/>
-                <w:hideMark/>
-              </w:tcPr>
-              <w:p>
-                <w:pPr>
-                  <w:pStyle w:val="Bibliografa"/>
-                  <w:rPr>
-                    <w:noProof/>
-                    <w:color w:val="000000" w:themeColor="text1"/>
-                    <w:lang w:val="es-ES"/>
-                  </w:rPr>
-                </w:pPr>
-                <w:r>
-                  <w:rPr>
-                    <w:noProof/>
-                    <w:color w:val="000000" w:themeColor="text1"/>
-                    <w:lang w:val="es-ES"/>
-                  </w:rPr>
-                  <w:t xml:space="preserve">[2] </w:t>
-                </w:r>
-              </w:p>
-            </w:tc>
-            <w:tc>
-              <w:tcPr>
-                <w:tcW w:w="0" w:type="auto"/>
-                <w:hideMark/>
-              </w:tcPr>
-              <w:p>
-                <w:pPr>
-                  <w:pStyle w:val="Bibliografa"/>
-                  <w:rPr>
-                    <w:noProof/>
-                    <w:color w:val="000000" w:themeColor="text1"/>
-                    <w:lang w:val="es-ES"/>
-                  </w:rPr>
-                </w:pPr>
-                <w:r>
-                  <w:rPr>
-                    <w:noProof/>
-                    <w:color w:val="000000" w:themeColor="text1"/>
-                    <w:lang w:val="es-ES"/>
-                  </w:rPr>
-                  <w:t>U. d. E. S. F. d. I. y. A. E. d. I. e. Sistemas, «Introducción al manejo de Bases de Datos con SQLite,» El Salvador.</w:t>
-                </w:r>
-              </w:p>
-            </w:tc>
-          </w:tr>
-        </w:tbl>
         <w:sdt>
           <w:sdtPr>
             <w:rPr>
@@ -9775,7 +9152,6 @@
             <w:id w:val="111145805"/>
             <w:bibliography/>
           </w:sdtPr>
-          <w:sdtEndPr/>
           <w:sdtContent>
             <w:p>
               <w:pPr>
@@ -9803,6 +9179,131 @@
                 <w:fldChar w:fldCharType="separate"/>
               </w:r>
             </w:p>
+            <w:tbl>
+              <w:tblPr>
+                <w:tblW w:w="5000" w:type="pct"/>
+                <w:tblCellSpacing w:w="15" w:type="dxa"/>
+                <w:tblCellMar>
+                  <w:top w:w="15" w:type="dxa"/>
+                  <w:left w:w="15" w:type="dxa"/>
+                  <w:bottom w:w="15" w:type="dxa"/>
+                  <w:right w:w="15" w:type="dxa"/>
+                </w:tblCellMar>
+                <w:tblLook w:val="04A0" w:firstRow="1" w:lastRow="0" w:firstColumn="1" w:lastColumn="0" w:noHBand="0" w:noVBand="1"/>
+              </w:tblPr>
+              <w:tblGrid>
+                <w:gridCol w:w="320"/>
+                <w:gridCol w:w="8709"/>
+              </w:tblGrid>
+              <w:tr>
+                <w:trPr>
+                  <w:divId w:val="1226335672"/>
+                  <w:tblCellSpacing w:w="15" w:type="dxa"/>
+                </w:trPr>
+                <w:tc>
+                  <w:tcPr>
+                    <w:tcW w:w="50" w:type="pct"/>
+                    <w:hideMark/>
+                  </w:tcPr>
+                  <w:p>
+                    <w:pPr>
+                      <w:pStyle w:val="Bibliografa"/>
+                      <w:rPr>
+                        <w:noProof/>
+                        <w:color w:val="000000" w:themeColor="text1"/>
+                        <w:lang w:val="es-ES"/>
+                      </w:rPr>
+                    </w:pPr>
+                    <w:r>
+                      <w:rPr>
+                        <w:noProof/>
+                        <w:color w:val="000000" w:themeColor="text1"/>
+                        <w:lang w:val="es-ES"/>
+                      </w:rPr>
+                      <w:t xml:space="preserve">[1] </w:t>
+                    </w:r>
+                  </w:p>
+                </w:tc>
+                <w:tc>
+                  <w:tcPr>
+                    <w:tcW w:w="0" w:type="auto"/>
+                    <w:hideMark/>
+                  </w:tcPr>
+                  <w:p>
+                    <w:pPr>
+                      <w:pStyle w:val="Bibliografa"/>
+                      <w:rPr>
+                        <w:noProof/>
+                        <w:color w:val="000000" w:themeColor="text1"/>
+                        <w:lang w:val="es-ES"/>
+                      </w:rPr>
+                    </w:pPr>
+                    <w:r>
+                      <w:rPr>
+                        <w:noProof/>
+                        <w:color w:val="000000" w:themeColor="text1"/>
+                        <w:lang w:val="es-ES"/>
+                      </w:rPr>
+                      <w:t xml:space="preserve">tutorialspoint, Sqlite Java Tutorial. </w:t>
+                    </w:r>
+                  </w:p>
+                </w:tc>
+              </w:tr>
+              <w:tr>
+                <w:trPr>
+                  <w:divId w:val="1226335672"/>
+                  <w:tblCellSpacing w:w="15" w:type="dxa"/>
+                </w:trPr>
+                <w:tc>
+                  <w:tcPr>
+                    <w:tcW w:w="50" w:type="pct"/>
+                    <w:hideMark/>
+                  </w:tcPr>
+                  <w:p>
+                    <w:pPr>
+                      <w:pStyle w:val="Bibliografa"/>
+                      <w:rPr>
+                        <w:noProof/>
+                        <w:color w:val="000000" w:themeColor="text1"/>
+                        <w:lang w:val="es-ES"/>
+                      </w:rPr>
+                    </w:pPr>
+                    <w:r>
+                      <w:rPr>
+                        <w:noProof/>
+                        <w:color w:val="000000" w:themeColor="text1"/>
+                        <w:lang w:val="es-ES"/>
+                      </w:rPr>
+                      <w:t xml:space="preserve">[2] </w:t>
+                    </w:r>
+                  </w:p>
+                </w:tc>
+                <w:tc>
+                  <w:tcPr>
+                    <w:tcW w:w="0" w:type="auto"/>
+                    <w:hideMark/>
+                  </w:tcPr>
+                  <w:p>
+                    <w:pPr>
+                      <w:pStyle w:val="Bibliografa"/>
+                      <w:rPr>
+                        <w:noProof/>
+                        <w:color w:val="000000" w:themeColor="text1"/>
+                        <w:lang w:val="es-ES"/>
+                      </w:rPr>
+                    </w:pPr>
+                    <w:r>
+                      <w:rPr>
+                        <w:noProof/>
+                        <w:color w:val="000000" w:themeColor="text1"/>
+                        <w:lang w:val="es-ES"/>
+                      </w:rPr>
+                      <w:t>U. d. E. S. F. d. I. y. A. E. d. I. e. Sistemas, «Introducción al manejo de Bases de Datos con SQLite,» El Salvador.</w:t>
+                    </w:r>
+                  </w:p>
+                </w:tc>
+              </w:tr>
+            </w:tbl>
             <w:p>
               <w:pPr>
                 <w:divId w:val="1226335672"/>

</xml_diff>